<commit_message>
functional and formatted MSword export
</commit_message>
<xml_diff>
--- a/public/template.docx
+++ b/public/template.docx
@@ -3,32 +3,2017 @@
 <w:document xmlns:wpc="http://schemas.microsoft.com/office/word/2010/wordprocessingCanvas" xmlns:cx="http://schemas.microsoft.com/office/drawing/2014/chartex" xmlns:cx1="http://schemas.microsoft.com/office/drawing/2015/9/8/chartex" xmlns:cx2="http://schemas.microsoft.com/office/drawing/2015/10/21/chartex" xmlns:cx3="http://schemas.microsoft.com/office/drawing/2016/5/9/chartex" xmlns:cx4="http://schemas.microsoft.com/office/drawing/2016/5/10/chartex" xmlns:cx5="http://schemas.microsoft.com/office/drawing/2016/5/11/chartex" xmlns:cx6="http://schemas.microsoft.com/office/drawing/2016/5/12/chartex" xmlns:cx7="http://schemas.microsoft.com/office/drawing/2016/5/13/chartex" xmlns:cx8="http://schemas.microsoft.com/office/drawing/2016/5/14/chartex" xmlns:mc="http://schemas.openxmlformats.org/markup-compatibility/2006" xmlns:aink="http://schemas.microsoft.com/office/drawing/2016/ink" xmlns:am3d="http://schemas.microsoft.com/office/drawing/2017/model3d" xmlns:o="urn:schemas-microsoft-com:office:office" xmlns:oel="http://schemas.microsoft.com/office/2019/extlst" xmlns:r="http://schemas.openxmlformats.org/officeDocument/2006/relationships" xmlns:m="http://schemas.openxmlformats.org/officeDocument/2006/math" xmlns:v="urn:schemas-microsoft-com:vml" xmlns:wp14="http://schemas.microsoft.com/office/word/2010/wordprocessingDrawing" xmlns:wp="http://schemas.openxmlformats.org/drawingml/2006/wordprocessingDrawing" xmlns:w10="urn:schemas-microsoft-com:office:word" xmlns:w="http://schemas.openxmlformats.org/wordprocessingml/2006/main" xmlns:w14="http://schemas.microsoft.com/office/word/2010/wordml" xmlns:w15="http://schemas.microsoft.com/office/word/2012/wordml" xmlns:w16cex="http://schemas.microsoft.com/office/word/2018/wordml/cex" xmlns:w16cid="http://schemas.microsoft.com/office/word/2016/wordml/cid" xmlns:w16="http://schemas.microsoft.com/office/word/2018/wordml" xmlns:w16du="http://schemas.microsoft.com/office/word/2023/wordml/word16du" xmlns:w16sdtdh="http://schemas.microsoft.com/office/word/2020/wordml/sdtdatahash" xmlns:w16se="http://schemas.microsoft.com/office/word/2015/wordml/symex" xmlns:wpg="http://schemas.microsoft.com/office/word/2010/wordprocessingGroup" xmlns:wpi="http://schemas.microsoft.com/office/word/2010/wordprocessingInk" xmlns:wne="http://schemas.microsoft.com/office/word/2006/wordml" xmlns:wps="http://schemas.microsoft.com/office/word/2010/wordprocessingShape" mc:Ignorable="w14 w15 w16se w16cid w16 w16cex w16sdtdh w16du wp14">
   <w:body>
     <w:p>
-      <w:pPr>
-        <w:rPr>
-          <w:rStyle w:val="hljs-comment"/>
-        </w:rPr>
-      </w:pPr>
-      <w:r>
-        <w:rPr>
-          <w:rStyle w:val="hljs-comment"/>
-        </w:rPr>
-        <w:t># Answers Report</w:t>
-      </w:r>
-    </w:p>
-    <w:p>
-      <w:pPr>
-        <w:rPr>
-          <w:rStyle w:val="hljs-comment"/>
-        </w:rPr>
-      </w:pPr>
-    </w:p>
-    <w:p>
-      <w:r>
-        <w:rPr>
-          <w:rStyle w:val="hljs-comment"/>
-        </w:rPr>
-        <w:t>{report}</w:t>
-      </w:r>
+      <w:r>
+        <w:rPr>
+          <w:i/>
+          <w:iCs/>
+          <w:sz w:val="20"/>
+          <w:szCs w:val="20"/>
+        </w:rPr>
+        <w:t>Document generated on:</w:t>
+      </w:r>
+      <w:r>
+        <w:rPr>
+          <w:sz w:val="20"/>
+          <w:szCs w:val="20"/>
+        </w:rPr>
+        <w:t xml:space="preserve"> </w:t>
+      </w:r>
+      <w:r>
+        <w:t>{date}</w:t>
+      </w:r>
+    </w:p>
+    <w:p>
+      <w:pPr>
+        <w:rPr>
+          <w:rFonts w:ascii="Roboto" w:hAnsi="Roboto"/>
+          <w:color w:val="8B0000"/>
+          <w:spacing w:val="4"/>
+          <w:sz w:val="30"/>
+          <w:szCs w:val="30"/>
+          <w:shd w:val="clear" w:color="auto" w:fill="FFFFFF"/>
+        </w:rPr>
+      </w:pPr>
+    </w:p>
+    <w:p>
+      <w:pPr>
+        <w:rPr>
+          <w:rFonts w:ascii="Roboto" w:hAnsi="Roboto"/>
+          <w:color w:val="8B0000"/>
+          <w:spacing w:val="4"/>
+          <w:sz w:val="72"/>
+          <w:szCs w:val="72"/>
+          <w:shd w:val="clear" w:color="auto" w:fill="FFFFFF"/>
+        </w:rPr>
+      </w:pPr>
+      <w:r>
+        <w:rPr>
+          <w:rFonts w:ascii="Roboto" w:hAnsi="Roboto"/>
+          <w:color w:val="8B0000"/>
+          <w:spacing w:val="4"/>
+          <w:sz w:val="72"/>
+          <w:szCs w:val="72"/>
+          <w:shd w:val="clear" w:color="auto" w:fill="FFFFFF"/>
+        </w:rPr>
+        <w:t>Enable</w:t>
+      </w:r>
+    </w:p>
+    <w:p>
+      <w:pPr>
+        <w:rPr>
+          <w:rFonts w:ascii="Roboto" w:hAnsi="Roboto"/>
+          <w:color w:val="8B0000"/>
+          <w:spacing w:val="4"/>
+          <w:sz w:val="48"/>
+          <w:szCs w:val="48"/>
+          <w:shd w:val="clear" w:color="auto" w:fill="FFFFFF"/>
+        </w:rPr>
+      </w:pPr>
+      <w:r>
+        <w:rPr>
+          <w:rFonts w:ascii="Roboto" w:hAnsi="Roboto"/>
+          <w:color w:val="8B0000"/>
+          <w:spacing w:val="4"/>
+          <w:sz w:val="48"/>
+          <w:szCs w:val="48"/>
+          <w:shd w:val="clear" w:color="auto" w:fill="FFFFFF"/>
+        </w:rPr>
+        <w:t>National Sectoral Frameworks</w:t>
+      </w:r>
+    </w:p>
+    <w:p>
+      <w:pPr>
+        <w:rPr>
+          <w:rFonts w:ascii="Roboto" w:hAnsi="Roboto"/>
+          <w:color w:val="8B0000"/>
+          <w:spacing w:val="4"/>
+          <w:sz w:val="30"/>
+          <w:szCs w:val="30"/>
+          <w:shd w:val="clear" w:color="auto" w:fill="FFFFFF"/>
+        </w:rPr>
+      </w:pPr>
+      <w:r>
+        <w:rPr>
+          <w:rFonts w:ascii="Roboto" w:hAnsi="Roboto"/>
+          <w:color w:val="8B0000"/>
+          <w:spacing w:val="4"/>
+          <w:sz w:val="30"/>
+          <w:szCs w:val="30"/>
+          <w:shd w:val="clear" w:color="auto" w:fill="FFFFFF"/>
+        </w:rPr>
+        <w:t>National Water Resource Management Sector Framework</w:t>
+      </w:r>
+    </w:p>
+    <w:p>
+      <w:r>
+        <w:t>{program1}</w:t>
+      </w:r>
+    </w:p>
+    <w:p/>
+    <w:p>
+      <w:pPr>
+        <w:rPr>
+          <w:rFonts w:ascii="Roboto" w:hAnsi="Roboto"/>
+          <w:color w:val="8B0000"/>
+          <w:spacing w:val="4"/>
+          <w:sz w:val="30"/>
+          <w:szCs w:val="30"/>
+          <w:shd w:val="clear" w:color="auto" w:fill="FFFFFF"/>
+        </w:rPr>
+      </w:pPr>
+      <w:r>
+        <w:rPr>
+          <w:rFonts w:ascii="Roboto" w:hAnsi="Roboto"/>
+          <w:color w:val="8B0000"/>
+          <w:spacing w:val="4"/>
+          <w:sz w:val="30"/>
+          <w:szCs w:val="30"/>
+          <w:shd w:val="clear" w:color="auto" w:fill="FFFFFF"/>
+        </w:rPr>
+        <w:t>National Disaster Risk Management Sector Framework</w:t>
+      </w:r>
+    </w:p>
+    <w:p>
+      <w:r>
+        <w:t>{program</w:t>
+      </w:r>
+      <w:r>
+        <w:t>2</w:t>
+      </w:r>
+      <w:r>
+        <w:t>}</w:t>
+      </w:r>
+    </w:p>
+    <w:p>
+      <w:pPr>
+        <w:rPr>
+          <w:b/>
+          <w:bCs/>
+          <w:color w:val="6495ED"/>
+        </w:rPr>
+      </w:pPr>
+    </w:p>
+    <w:p>
+      <w:pPr>
+        <w:rPr>
+          <w:rFonts w:ascii="Roboto" w:hAnsi="Roboto"/>
+          <w:color w:val="8B0000"/>
+          <w:spacing w:val="4"/>
+          <w:sz w:val="30"/>
+          <w:szCs w:val="30"/>
+          <w:shd w:val="clear" w:color="auto" w:fill="FFFFFF"/>
+        </w:rPr>
+      </w:pPr>
+      <w:r>
+        <w:rPr>
+          <w:rFonts w:ascii="Roboto" w:hAnsi="Roboto"/>
+          <w:color w:val="8B0000"/>
+          <w:spacing w:val="4"/>
+          <w:sz w:val="30"/>
+          <w:szCs w:val="30"/>
+          <w:shd w:val="clear" w:color="auto" w:fill="FFFFFF"/>
+        </w:rPr>
+        <w:t>Overarching National Drought Risk Management Framework</w:t>
+      </w:r>
+    </w:p>
+    <w:p>
+      <w:r>
+        <w:t>{program</w:t>
+      </w:r>
+      <w:r>
+        <w:t>3</w:t>
+      </w:r>
+      <w:r>
+        <w:t>}</w:t>
+      </w:r>
+    </w:p>
+    <w:p>
+      <w:pPr>
+        <w:rPr>
+          <w:rFonts w:ascii="Roboto" w:hAnsi="Roboto"/>
+          <w:color w:val="8B0000"/>
+          <w:spacing w:val="4"/>
+          <w:sz w:val="30"/>
+          <w:szCs w:val="30"/>
+          <w:shd w:val="clear" w:color="auto" w:fill="FFFFFF"/>
+        </w:rPr>
+      </w:pPr>
+    </w:p>
+    <w:p>
+      <w:pPr>
+        <w:rPr>
+          <w:rFonts w:ascii="Roboto" w:hAnsi="Roboto"/>
+          <w:color w:val="8B0000"/>
+          <w:spacing w:val="4"/>
+          <w:sz w:val="30"/>
+          <w:szCs w:val="30"/>
+          <w:shd w:val="clear" w:color="auto" w:fill="FFFFFF"/>
+        </w:rPr>
+      </w:pPr>
+      <w:r>
+        <w:rPr>
+          <w:rFonts w:ascii="Roboto" w:hAnsi="Roboto"/>
+          <w:color w:val="8B0000"/>
+          <w:spacing w:val="4"/>
+          <w:sz w:val="30"/>
+          <w:szCs w:val="30"/>
+          <w:shd w:val="clear" w:color="auto" w:fill="FFFFFF"/>
+        </w:rPr>
+        <w:t>Overarching Flood Risk Management Framework</w:t>
+      </w:r>
+    </w:p>
+    <w:p>
+      <w:r>
+        <w:t>{program</w:t>
+      </w:r>
+      <w:r>
+        <w:t>4</w:t>
+      </w:r>
+      <w:r>
+        <w:t>}</w:t>
+      </w:r>
+    </w:p>
+    <w:p>
+      <w:pPr>
+        <w:rPr>
+          <w:b/>
+          <w:bCs/>
+          <w:color w:val="6495ED"/>
+        </w:rPr>
+      </w:pPr>
+    </w:p>
+    <w:p>
+      <w:pPr>
+        <w:rPr>
+          <w:rFonts w:ascii="Roboto" w:hAnsi="Roboto"/>
+          <w:color w:val="8B0000"/>
+          <w:spacing w:val="4"/>
+          <w:sz w:val="48"/>
+          <w:szCs w:val="48"/>
+          <w:shd w:val="clear" w:color="auto" w:fill="FFFFFF"/>
+        </w:rPr>
+      </w:pPr>
+      <w:r>
+        <w:rPr>
+          <w:rFonts w:ascii="Roboto" w:hAnsi="Roboto"/>
+          <w:color w:val="8B0000"/>
+          <w:spacing w:val="4"/>
+          <w:sz w:val="48"/>
+          <w:szCs w:val="48"/>
+          <w:shd w:val="clear" w:color="auto" w:fill="FFFFFF"/>
+        </w:rPr>
+        <w:t>Whole-of-Society Approach</w:t>
+      </w:r>
+    </w:p>
+    <w:p>
+      <w:pPr>
+        <w:rPr>
+          <w:rFonts w:ascii="Roboto" w:hAnsi="Roboto"/>
+          <w:color w:val="8B0000"/>
+          <w:spacing w:val="4"/>
+          <w:sz w:val="30"/>
+          <w:szCs w:val="30"/>
+          <w:shd w:val="clear" w:color="auto" w:fill="FFFFFF"/>
+        </w:rPr>
+      </w:pPr>
+      <w:r>
+        <w:rPr>
+          <w:rFonts w:ascii="Roboto" w:hAnsi="Roboto"/>
+          <w:color w:val="8B0000"/>
+          <w:spacing w:val="4"/>
+          <w:sz w:val="30"/>
+          <w:szCs w:val="30"/>
+          <w:shd w:val="clear" w:color="auto" w:fill="FFFFFF"/>
+        </w:rPr>
+        <w:t>Local Government</w:t>
+      </w:r>
+    </w:p>
+    <w:p>
+      <w:r>
+        <w:t>{program</w:t>
+      </w:r>
+      <w:r>
+        <w:t>5</w:t>
+      </w:r>
+      <w:r>
+        <w:t>}</w:t>
+      </w:r>
+    </w:p>
+    <w:p>
+      <w:pPr>
+        <w:rPr>
+          <w:b/>
+          <w:bCs/>
+          <w:color w:val="6495ED"/>
+        </w:rPr>
+      </w:pPr>
+    </w:p>
+    <w:p>
+      <w:pPr>
+        <w:rPr>
+          <w:rFonts w:ascii="Roboto" w:hAnsi="Roboto"/>
+          <w:color w:val="8B0000"/>
+          <w:spacing w:val="4"/>
+          <w:sz w:val="30"/>
+          <w:szCs w:val="30"/>
+          <w:shd w:val="clear" w:color="auto" w:fill="FFFFFF"/>
+        </w:rPr>
+      </w:pPr>
+      <w:r>
+        <w:rPr>
+          <w:rFonts w:ascii="Roboto" w:hAnsi="Roboto"/>
+          <w:color w:val="8B0000"/>
+          <w:spacing w:val="4"/>
+          <w:sz w:val="30"/>
+          <w:szCs w:val="30"/>
+          <w:shd w:val="clear" w:color="auto" w:fill="FFFFFF"/>
+        </w:rPr>
+        <w:t>Public Participation &amp; Stakeholder Engagement</w:t>
+      </w:r>
+    </w:p>
+    <w:p>
+      <w:r>
+        <w:t>{program</w:t>
+      </w:r>
+      <w:r>
+        <w:t>6</w:t>
+      </w:r>
+      <w:r>
+        <w:t>}</w:t>
+      </w:r>
+    </w:p>
+    <w:p>
+      <w:pPr>
+        <w:rPr>
+          <w:rFonts w:ascii="Roboto" w:hAnsi="Roboto"/>
+          <w:color w:val="8B0000"/>
+          <w:spacing w:val="4"/>
+          <w:sz w:val="30"/>
+          <w:szCs w:val="30"/>
+          <w:shd w:val="clear" w:color="auto" w:fill="FFFFFF"/>
+        </w:rPr>
+      </w:pPr>
+    </w:p>
+    <w:p>
+      <w:pPr>
+        <w:rPr>
+          <w:rFonts w:ascii="Roboto" w:hAnsi="Roboto"/>
+          <w:color w:val="8B0000"/>
+          <w:spacing w:val="4"/>
+          <w:sz w:val="30"/>
+          <w:szCs w:val="30"/>
+          <w:shd w:val="clear" w:color="auto" w:fill="FFFFFF"/>
+        </w:rPr>
+      </w:pPr>
+      <w:r>
+        <w:rPr>
+          <w:rFonts w:ascii="Roboto" w:hAnsi="Roboto"/>
+          <w:color w:val="8B0000"/>
+          <w:spacing w:val="4"/>
+          <w:sz w:val="30"/>
+          <w:szCs w:val="30"/>
+          <w:shd w:val="clear" w:color="auto" w:fill="FFFFFF"/>
+        </w:rPr>
+        <w:t>Social Inclusion</w:t>
+      </w:r>
+    </w:p>
+    <w:p>
+      <w:r>
+        <w:t>{program</w:t>
+      </w:r>
+      <w:r>
+        <w:t>8</w:t>
+      </w:r>
+      <w:r>
+        <w:t>}</w:t>
+      </w:r>
+    </w:p>
+    <w:p>
+      <w:pPr>
+        <w:rPr>
+          <w:b/>
+          <w:bCs/>
+          <w:color w:val="6495ED"/>
+        </w:rPr>
+      </w:pPr>
+    </w:p>
+    <w:p>
+      <w:pPr>
+        <w:rPr>
+          <w:rFonts w:ascii="Roboto" w:hAnsi="Roboto"/>
+          <w:color w:val="8B0000"/>
+          <w:spacing w:val="4"/>
+          <w:sz w:val="30"/>
+          <w:szCs w:val="30"/>
+          <w:shd w:val="clear" w:color="auto" w:fill="FFFFFF"/>
+        </w:rPr>
+      </w:pPr>
+      <w:r>
+        <w:rPr>
+          <w:rFonts w:ascii="Roboto" w:hAnsi="Roboto"/>
+          <w:color w:val="8B0000"/>
+          <w:spacing w:val="4"/>
+          <w:sz w:val="30"/>
+          <w:szCs w:val="30"/>
+          <w:shd w:val="clear" w:color="auto" w:fill="FFFFFF"/>
+        </w:rPr>
+        <w:lastRenderedPageBreak/>
+        <w:t>Education &amp; Risk Communication</w:t>
+      </w:r>
+    </w:p>
+    <w:p>
+      <w:r>
+        <w:t>{program</w:t>
+      </w:r>
+      <w:r>
+        <w:t>9</w:t>
+      </w:r>
+      <w:r>
+        <w:t>}</w:t>
+      </w:r>
+    </w:p>
+    <w:p>
+      <w:pPr>
+        <w:rPr>
+          <w:rFonts w:ascii="Roboto" w:hAnsi="Roboto"/>
+          <w:color w:val="8B0000"/>
+          <w:spacing w:val="4"/>
+          <w:sz w:val="30"/>
+          <w:szCs w:val="30"/>
+          <w:shd w:val="clear" w:color="auto" w:fill="FFFFFF"/>
+        </w:rPr>
+      </w:pPr>
+    </w:p>
+    <w:p>
+      <w:pPr>
+        <w:rPr>
+          <w:rFonts w:ascii="Roboto" w:hAnsi="Roboto"/>
+          <w:color w:val="8B0000"/>
+          <w:spacing w:val="4"/>
+          <w:sz w:val="30"/>
+          <w:szCs w:val="30"/>
+          <w:shd w:val="clear" w:color="auto" w:fill="FFFFFF"/>
+        </w:rPr>
+      </w:pPr>
+      <w:r>
+        <w:rPr>
+          <w:rFonts w:ascii="Roboto" w:hAnsi="Roboto"/>
+          <w:color w:val="8B0000"/>
+          <w:spacing w:val="4"/>
+          <w:sz w:val="30"/>
+          <w:szCs w:val="30"/>
+          <w:shd w:val="clear" w:color="auto" w:fill="FFFFFF"/>
+        </w:rPr>
+        <w:t>Scientific Collaboration</w:t>
+      </w:r>
+    </w:p>
+    <w:p>
+      <w:r>
+        <w:t>{program1</w:t>
+      </w:r>
+      <w:r>
+        <w:t>0</w:t>
+      </w:r>
+      <w:r>
+        <w:t>}</w:t>
+      </w:r>
+    </w:p>
+    <w:p>
+      <w:pPr>
+        <w:rPr>
+          <w:rFonts w:ascii="Roboto" w:hAnsi="Roboto"/>
+          <w:color w:val="8B0000"/>
+          <w:spacing w:val="4"/>
+          <w:sz w:val="30"/>
+          <w:szCs w:val="30"/>
+          <w:shd w:val="clear" w:color="auto" w:fill="FFFFFF"/>
+        </w:rPr>
+      </w:pPr>
+    </w:p>
+    <w:p>
+      <w:pPr>
+        <w:rPr>
+          <w:rFonts w:ascii="Roboto" w:hAnsi="Roboto"/>
+          <w:color w:val="8B0000"/>
+          <w:spacing w:val="4"/>
+          <w:sz w:val="30"/>
+          <w:szCs w:val="30"/>
+          <w:shd w:val="clear" w:color="auto" w:fill="FFFFFF"/>
+        </w:rPr>
+      </w:pPr>
+      <w:r>
+        <w:rPr>
+          <w:rFonts w:ascii="Roboto" w:hAnsi="Roboto"/>
+          <w:color w:val="8B0000"/>
+          <w:spacing w:val="4"/>
+          <w:sz w:val="30"/>
+          <w:szCs w:val="30"/>
+          <w:shd w:val="clear" w:color="auto" w:fill="FFFFFF"/>
+        </w:rPr>
+        <w:t>Open Data</w:t>
+      </w:r>
+    </w:p>
+    <w:p>
+      <w:r>
+        <w:t>{program1</w:t>
+      </w:r>
+      <w:r>
+        <w:t>1</w:t>
+      </w:r>
+      <w:r>
+        <w:t>}</w:t>
+      </w:r>
+    </w:p>
+    <w:p>
+      <w:pPr>
+        <w:rPr>
+          <w:rFonts w:ascii="Roboto" w:hAnsi="Roboto"/>
+          <w:color w:val="8B0000"/>
+          <w:spacing w:val="4"/>
+          <w:sz w:val="30"/>
+          <w:szCs w:val="30"/>
+          <w:shd w:val="clear" w:color="auto" w:fill="FFFFFF"/>
+        </w:rPr>
+      </w:pPr>
+    </w:p>
+    <w:p>
+      <w:pPr>
+        <w:rPr>
+          <w:rFonts w:ascii="Roboto" w:hAnsi="Roboto"/>
+          <w:color w:val="8B0000"/>
+          <w:spacing w:val="4"/>
+          <w:sz w:val="48"/>
+          <w:szCs w:val="48"/>
+          <w:shd w:val="clear" w:color="auto" w:fill="FFFFFF"/>
+        </w:rPr>
+      </w:pPr>
+      <w:r>
+        <w:rPr>
+          <w:rFonts w:ascii="Roboto" w:hAnsi="Roboto"/>
+          <w:color w:val="8B0000"/>
+          <w:spacing w:val="4"/>
+          <w:sz w:val="48"/>
+          <w:szCs w:val="48"/>
+          <w:shd w:val="clear" w:color="auto" w:fill="FFFFFF"/>
+        </w:rPr>
+        <w:t>Hydrological and Meteorological Services</w:t>
+      </w:r>
+    </w:p>
+    <w:p>
+      <w:pPr>
+        <w:rPr>
+          <w:rFonts w:ascii="Roboto" w:hAnsi="Roboto"/>
+          <w:color w:val="8B0000"/>
+          <w:spacing w:val="4"/>
+          <w:sz w:val="30"/>
+          <w:szCs w:val="30"/>
+          <w:shd w:val="clear" w:color="auto" w:fill="FFFFFF"/>
+        </w:rPr>
+      </w:pPr>
+      <w:r>
+        <w:rPr>
+          <w:rFonts w:ascii="Roboto" w:hAnsi="Roboto"/>
+          <w:color w:val="8B0000"/>
+          <w:spacing w:val="4"/>
+          <w:sz w:val="30"/>
+          <w:szCs w:val="30"/>
+          <w:shd w:val="clear" w:color="auto" w:fill="FFFFFF"/>
+        </w:rPr>
+        <w:t>National Framework for NMS/NHS Services</w:t>
+      </w:r>
+    </w:p>
+    <w:p>
+      <w:r>
+        <w:t>{program1</w:t>
+      </w:r>
+      <w:r>
+        <w:t>4</w:t>
+      </w:r>
+      <w:r>
+        <w:t>}</w:t>
+      </w:r>
+    </w:p>
+    <w:p>
+      <w:pPr>
+        <w:rPr>
+          <w:b/>
+          <w:bCs/>
+          <w:color w:val="6495ED"/>
+        </w:rPr>
+      </w:pPr>
+    </w:p>
+    <w:p>
+      <w:pPr>
+        <w:rPr>
+          <w:rFonts w:ascii="Roboto" w:hAnsi="Roboto"/>
+          <w:color w:val="8B0000"/>
+          <w:spacing w:val="4"/>
+          <w:sz w:val="30"/>
+          <w:szCs w:val="30"/>
+          <w:shd w:val="clear" w:color="auto" w:fill="FFFFFF"/>
+        </w:rPr>
+      </w:pPr>
+      <w:r>
+        <w:rPr>
+          <w:rFonts w:ascii="Roboto" w:hAnsi="Roboto"/>
+          <w:color w:val="8B0000"/>
+          <w:spacing w:val="4"/>
+          <w:sz w:val="30"/>
+          <w:szCs w:val="30"/>
+          <w:shd w:val="clear" w:color="auto" w:fill="FFFFFF"/>
+        </w:rPr>
+        <w:t>Co-Production of Services</w:t>
+      </w:r>
+    </w:p>
+    <w:p>
+      <w:r>
+        <w:t>{program1</w:t>
+      </w:r>
+      <w:r>
+        <w:t>5</w:t>
+      </w:r>
+      <w:r>
+        <w:t>}</w:t>
+      </w:r>
+    </w:p>
+    <w:p>
+      <w:pPr>
+        <w:rPr>
+          <w:rFonts w:ascii="Roboto" w:hAnsi="Roboto"/>
+          <w:color w:val="8B0000"/>
+          <w:spacing w:val="4"/>
+          <w:sz w:val="30"/>
+          <w:szCs w:val="30"/>
+          <w:shd w:val="clear" w:color="auto" w:fill="FFFFFF"/>
+        </w:rPr>
+      </w:pPr>
+    </w:p>
+    <w:p>
+      <w:pPr>
+        <w:rPr>
+          <w:rFonts w:ascii="Roboto" w:hAnsi="Roboto"/>
+          <w:color w:val="8B0000"/>
+          <w:spacing w:val="4"/>
+          <w:sz w:val="72"/>
+          <w:szCs w:val="72"/>
+          <w:shd w:val="clear" w:color="auto" w:fill="FFFFFF"/>
+        </w:rPr>
+      </w:pPr>
+      <w:r>
+        <w:rPr>
+          <w:rFonts w:ascii="Roboto" w:hAnsi="Roboto"/>
+          <w:color w:val="8B0000"/>
+          <w:spacing w:val="4"/>
+          <w:sz w:val="72"/>
+          <w:szCs w:val="72"/>
+          <w:shd w:val="clear" w:color="auto" w:fill="FFFFFF"/>
+        </w:rPr>
+        <w:t>Plan</w:t>
+      </w:r>
+    </w:p>
+    <w:p>
+      <w:pPr>
+        <w:rPr>
+          <w:rFonts w:ascii="Roboto" w:hAnsi="Roboto"/>
+          <w:color w:val="8B0000"/>
+          <w:spacing w:val="4"/>
+          <w:sz w:val="48"/>
+          <w:szCs w:val="48"/>
+          <w:shd w:val="clear" w:color="auto" w:fill="FFFFFF"/>
+        </w:rPr>
+      </w:pPr>
+      <w:r>
+        <w:rPr>
+          <w:rFonts w:ascii="Roboto" w:hAnsi="Roboto"/>
+          <w:color w:val="8B0000"/>
+          <w:spacing w:val="4"/>
+          <w:sz w:val="48"/>
+          <w:szCs w:val="48"/>
+          <w:shd w:val="clear" w:color="auto" w:fill="FFFFFF"/>
+        </w:rPr>
+        <w:t>Flood and Drought Risk Mitigation and Contingency Planning</w:t>
+      </w:r>
+    </w:p>
+    <w:p>
+      <w:pPr>
+        <w:rPr>
+          <w:rFonts w:ascii="Roboto" w:hAnsi="Roboto"/>
+          <w:color w:val="8B0000"/>
+          <w:spacing w:val="4"/>
+          <w:sz w:val="30"/>
+          <w:szCs w:val="30"/>
+          <w:shd w:val="clear" w:color="auto" w:fill="FFFFFF"/>
+        </w:rPr>
+      </w:pPr>
+      <w:r>
+        <w:rPr>
+          <w:rFonts w:ascii="Roboto" w:hAnsi="Roboto"/>
+          <w:color w:val="8B0000"/>
+          <w:spacing w:val="4"/>
+          <w:sz w:val="30"/>
+          <w:szCs w:val="30"/>
+          <w:shd w:val="clear" w:color="auto" w:fill="FFFFFF"/>
+        </w:rPr>
+        <w:t>Integrated River Basin Planning</w:t>
+      </w:r>
+    </w:p>
+    <w:p>
+      <w:r>
+        <w:t>{program1</w:t>
+      </w:r>
+      <w:r>
+        <w:t>6</w:t>
+      </w:r>
+      <w:r>
+        <w:t>}</w:t>
+      </w:r>
+    </w:p>
+    <w:p>
+      <w:pPr>
+        <w:rPr>
+          <w:rFonts w:ascii="Roboto" w:hAnsi="Roboto"/>
+          <w:color w:val="8B0000"/>
+          <w:spacing w:val="4"/>
+          <w:sz w:val="30"/>
+          <w:szCs w:val="30"/>
+          <w:shd w:val="clear" w:color="auto" w:fill="FFFFFF"/>
+        </w:rPr>
+      </w:pPr>
+    </w:p>
+    <w:p>
+      <w:pPr>
+        <w:rPr>
+          <w:rFonts w:ascii="Roboto" w:hAnsi="Roboto"/>
+          <w:color w:val="8B0000"/>
+          <w:spacing w:val="4"/>
+          <w:sz w:val="30"/>
+          <w:szCs w:val="30"/>
+          <w:shd w:val="clear" w:color="auto" w:fill="FFFFFF"/>
+        </w:rPr>
+      </w:pPr>
+      <w:r>
+        <w:rPr>
+          <w:rFonts w:ascii="Roboto" w:hAnsi="Roboto"/>
+          <w:color w:val="8B0000"/>
+          <w:spacing w:val="4"/>
+          <w:sz w:val="30"/>
+          <w:szCs w:val="30"/>
+          <w:shd w:val="clear" w:color="auto" w:fill="FFFFFF"/>
+        </w:rPr>
+        <w:t>Coastal Zone Management Planning</w:t>
+      </w:r>
+    </w:p>
+    <w:p>
+      <w:r>
+        <w:t>{program1</w:t>
+      </w:r>
+      <w:r>
+        <w:t>7</w:t>
+      </w:r>
+      <w:r>
+        <w:t>}</w:t>
+      </w:r>
+    </w:p>
+    <w:p>
+      <w:pPr>
+        <w:rPr>
+          <w:b/>
+          <w:bCs/>
+          <w:color w:val="6495ED"/>
+        </w:rPr>
+      </w:pPr>
+    </w:p>
+    <w:p>
+      <w:pPr>
+        <w:rPr>
+          <w:rFonts w:ascii="Roboto" w:hAnsi="Roboto"/>
+          <w:color w:val="8B0000"/>
+          <w:spacing w:val="4"/>
+          <w:sz w:val="30"/>
+          <w:szCs w:val="30"/>
+          <w:shd w:val="clear" w:color="auto" w:fill="FFFFFF"/>
+        </w:rPr>
+      </w:pPr>
+      <w:r>
+        <w:rPr>
+          <w:rFonts w:ascii="Roboto" w:hAnsi="Roboto"/>
+          <w:color w:val="8B0000"/>
+          <w:spacing w:val="4"/>
+          <w:sz w:val="30"/>
+          <w:szCs w:val="30"/>
+          <w:shd w:val="clear" w:color="auto" w:fill="FFFFFF"/>
+        </w:rPr>
+        <w:lastRenderedPageBreak/>
+        <w:t>Urban Water Supply Planning</w:t>
+      </w:r>
+    </w:p>
+    <w:p>
+      <w:r>
+        <w:t>{program1</w:t>
+      </w:r>
+      <w:r>
+        <w:t>8</w:t>
+      </w:r>
+      <w:r>
+        <w:t>}</w:t>
+      </w:r>
+    </w:p>
+    <w:p>
+      <w:pPr>
+        <w:rPr>
+          <w:b/>
+          <w:bCs/>
+          <w:color w:val="6495ED"/>
+        </w:rPr>
+      </w:pPr>
+    </w:p>
+    <w:p>
+      <w:pPr>
+        <w:rPr>
+          <w:rFonts w:ascii="Roboto" w:hAnsi="Roboto"/>
+          <w:color w:val="8B0000"/>
+          <w:spacing w:val="4"/>
+          <w:sz w:val="30"/>
+          <w:szCs w:val="30"/>
+          <w:shd w:val="clear" w:color="auto" w:fill="FFFFFF"/>
+        </w:rPr>
+      </w:pPr>
+      <w:r>
+        <w:rPr>
+          <w:rFonts w:ascii="Roboto" w:hAnsi="Roboto"/>
+          <w:color w:val="8B0000"/>
+          <w:spacing w:val="4"/>
+          <w:sz w:val="30"/>
+          <w:szCs w:val="30"/>
+          <w:shd w:val="clear" w:color="auto" w:fill="FFFFFF"/>
+        </w:rPr>
+        <w:t>Irrigation Water Supply Planning</w:t>
+      </w:r>
+    </w:p>
+    <w:p>
+      <w:r>
+        <w:t>{program1</w:t>
+      </w:r>
+      <w:r>
+        <w:t>9</w:t>
+      </w:r>
+      <w:r>
+        <w:t>}</w:t>
+      </w:r>
+    </w:p>
+    <w:p/>
+    <w:p>
+      <w:pPr>
+        <w:rPr>
+          <w:rFonts w:ascii="Roboto" w:hAnsi="Roboto"/>
+          <w:color w:val="8B0000"/>
+          <w:spacing w:val="4"/>
+          <w:sz w:val="30"/>
+          <w:szCs w:val="30"/>
+          <w:shd w:val="clear" w:color="auto" w:fill="FFFFFF"/>
+        </w:rPr>
+      </w:pPr>
+      <w:r>
+        <w:rPr>
+          <w:rFonts w:ascii="Roboto" w:hAnsi="Roboto"/>
+          <w:color w:val="8B0000"/>
+          <w:spacing w:val="4"/>
+          <w:sz w:val="30"/>
+          <w:szCs w:val="30"/>
+          <w:shd w:val="clear" w:color="auto" w:fill="FFFFFF"/>
+        </w:rPr>
+        <w:t>Local Flood Risk Mitigation Planning</w:t>
+      </w:r>
+    </w:p>
+    <w:p>
+      <w:r>
+        <w:t>{program</w:t>
+      </w:r>
+      <w:r>
+        <w:t>7</w:t>
+      </w:r>
+      <w:r>
+        <w:t>}</w:t>
+      </w:r>
+    </w:p>
+    <w:p/>
+    <w:p>
+      <w:pPr>
+        <w:rPr>
+          <w:rFonts w:ascii="Roboto" w:hAnsi="Roboto"/>
+          <w:color w:val="8B0000"/>
+          <w:spacing w:val="4"/>
+          <w:sz w:val="72"/>
+          <w:szCs w:val="72"/>
+          <w:shd w:val="clear" w:color="auto" w:fill="FFFFFF"/>
+        </w:rPr>
+      </w:pPr>
+      <w:r>
+        <w:rPr>
+          <w:rFonts w:ascii="Roboto" w:hAnsi="Roboto"/>
+          <w:color w:val="8B0000"/>
+          <w:spacing w:val="4"/>
+          <w:sz w:val="72"/>
+          <w:szCs w:val="72"/>
+          <w:shd w:val="clear" w:color="auto" w:fill="FFFFFF"/>
+        </w:rPr>
+        <w:t>Invest</w:t>
+      </w:r>
+    </w:p>
+    <w:p>
+      <w:pPr>
+        <w:rPr>
+          <w:rFonts w:ascii="Roboto" w:hAnsi="Roboto"/>
+          <w:color w:val="8B0000"/>
+          <w:spacing w:val="4"/>
+          <w:sz w:val="48"/>
+          <w:szCs w:val="48"/>
+          <w:shd w:val="clear" w:color="auto" w:fill="FFFFFF"/>
+        </w:rPr>
+      </w:pPr>
+      <w:r>
+        <w:rPr>
+          <w:rFonts w:ascii="Roboto" w:hAnsi="Roboto"/>
+          <w:color w:val="8B0000"/>
+          <w:spacing w:val="4"/>
+          <w:sz w:val="48"/>
+          <w:szCs w:val="48"/>
+          <w:shd w:val="clear" w:color="auto" w:fill="FFFFFF"/>
+        </w:rPr>
+        <w:t>Healthy Watersheds</w:t>
+      </w:r>
+    </w:p>
+    <w:p>
+      <w:pPr>
+        <w:rPr>
+          <w:rFonts w:ascii="Roboto" w:hAnsi="Roboto"/>
+          <w:color w:val="8B0000"/>
+          <w:spacing w:val="4"/>
+          <w:sz w:val="30"/>
+          <w:szCs w:val="30"/>
+          <w:shd w:val="clear" w:color="auto" w:fill="FFFFFF"/>
+        </w:rPr>
+      </w:pPr>
+      <w:r>
+        <w:rPr>
+          <w:rFonts w:ascii="Roboto" w:hAnsi="Roboto"/>
+          <w:color w:val="8B0000"/>
+          <w:spacing w:val="4"/>
+          <w:sz w:val="30"/>
+          <w:szCs w:val="30"/>
+          <w:shd w:val="clear" w:color="auto" w:fill="FFFFFF"/>
+        </w:rPr>
+        <w:t>Agriculture Policies and Climate Smart Agriculture</w:t>
+      </w:r>
+    </w:p>
+    <w:p>
+      <w:r>
+        <w:t>{program1</w:t>
+      </w:r>
+      <w:r>
+        <w:t>2</w:t>
+      </w:r>
+      <w:r>
+        <w:t>}</w:t>
+      </w:r>
+    </w:p>
+    <w:p>
+      <w:pPr>
+        <w:rPr>
+          <w:b/>
+          <w:bCs/>
+          <w:color w:val="6495ED"/>
+        </w:rPr>
+      </w:pPr>
+    </w:p>
+    <w:p>
+      <w:pPr>
+        <w:rPr>
+          <w:rFonts w:ascii="Roboto" w:hAnsi="Roboto"/>
+          <w:color w:val="8B0000"/>
+          <w:spacing w:val="4"/>
+          <w:sz w:val="30"/>
+          <w:szCs w:val="30"/>
+          <w:shd w:val="clear" w:color="auto" w:fill="FFFFFF"/>
+        </w:rPr>
+      </w:pPr>
+      <w:r>
+        <w:rPr>
+          <w:rFonts w:ascii="Roboto" w:hAnsi="Roboto"/>
+          <w:color w:val="8B0000"/>
+          <w:spacing w:val="4"/>
+          <w:sz w:val="30"/>
+          <w:szCs w:val="30"/>
+          <w:shd w:val="clear" w:color="auto" w:fill="FFFFFF"/>
+        </w:rPr>
+        <w:t>Forest Management</w:t>
+      </w:r>
+    </w:p>
+    <w:p>
+      <w:r>
+        <w:t>{program1</w:t>
+      </w:r>
+      <w:r>
+        <w:t>3</w:t>
+      </w:r>
+      <w:r>
+        <w:t>}</w:t>
+      </w:r>
+    </w:p>
+    <w:p>
+      <w:pPr>
+        <w:rPr>
+          <w:b/>
+          <w:bCs/>
+          <w:color w:val="6495ED"/>
+        </w:rPr>
+      </w:pPr>
+    </w:p>
+    <w:p>
+      <w:pPr>
+        <w:rPr>
+          <w:rFonts w:ascii="Roboto" w:hAnsi="Roboto"/>
+          <w:color w:val="8B0000"/>
+          <w:spacing w:val="4"/>
+          <w:sz w:val="30"/>
+          <w:szCs w:val="30"/>
+          <w:shd w:val="clear" w:color="auto" w:fill="FFFFFF"/>
+        </w:rPr>
+      </w:pPr>
+      <w:r>
+        <w:rPr>
+          <w:rFonts w:ascii="Roboto" w:hAnsi="Roboto"/>
+          <w:color w:val="8B0000"/>
+          <w:spacing w:val="4"/>
+          <w:sz w:val="30"/>
+          <w:szCs w:val="30"/>
+          <w:shd w:val="clear" w:color="auto" w:fill="FFFFFF"/>
+        </w:rPr>
+        <w:t>Wetlands Management</w:t>
+      </w:r>
+    </w:p>
+    <w:p>
+      <w:r>
+        <w:t>{program</w:t>
+      </w:r>
+      <w:r>
+        <w:t>20</w:t>
+      </w:r>
+      <w:r>
+        <w:t>}</w:t>
+      </w:r>
+    </w:p>
+    <w:p>
+      <w:pPr>
+        <w:rPr>
+          <w:rFonts w:ascii="Roboto" w:hAnsi="Roboto"/>
+          <w:color w:val="8B0000"/>
+          <w:spacing w:val="4"/>
+          <w:sz w:val="30"/>
+          <w:szCs w:val="30"/>
+          <w:shd w:val="clear" w:color="auto" w:fill="FFFFFF"/>
+        </w:rPr>
+      </w:pPr>
+    </w:p>
+    <w:p>
+      <w:pPr>
+        <w:rPr>
+          <w:rFonts w:ascii="Roboto" w:hAnsi="Roboto"/>
+          <w:color w:val="8B0000"/>
+          <w:spacing w:val="4"/>
+          <w:sz w:val="30"/>
+          <w:szCs w:val="30"/>
+          <w:shd w:val="clear" w:color="auto" w:fill="FFFFFF"/>
+        </w:rPr>
+      </w:pPr>
+      <w:r>
+        <w:rPr>
+          <w:rFonts w:ascii="Roboto" w:hAnsi="Roboto"/>
+          <w:color w:val="8B0000"/>
+          <w:spacing w:val="4"/>
+          <w:sz w:val="30"/>
+          <w:szCs w:val="30"/>
+          <w:shd w:val="clear" w:color="auto" w:fill="FFFFFF"/>
+        </w:rPr>
+        <w:t>Local Watershed Management Organizations</w:t>
+      </w:r>
+    </w:p>
+    <w:p>
+      <w:r>
+        <w:t>{program</w:t>
+      </w:r>
+      <w:r>
+        <w:t>21</w:t>
+      </w:r>
+      <w:r>
+        <w:t>}</w:t>
+      </w:r>
+    </w:p>
+    <w:p>
+      <w:pPr>
+        <w:rPr>
+          <w:rFonts w:ascii="Roboto" w:hAnsi="Roboto"/>
+          <w:color w:val="8B0000"/>
+          <w:spacing w:val="4"/>
+          <w:sz w:val="30"/>
+          <w:szCs w:val="30"/>
+          <w:shd w:val="clear" w:color="auto" w:fill="FFFFFF"/>
+        </w:rPr>
+      </w:pPr>
+    </w:p>
+    <w:p>
+      <w:pPr>
+        <w:rPr>
+          <w:rFonts w:ascii="Roboto" w:hAnsi="Roboto"/>
+          <w:color w:val="8B0000"/>
+          <w:spacing w:val="4"/>
+          <w:sz w:val="30"/>
+          <w:szCs w:val="30"/>
+          <w:shd w:val="clear" w:color="auto" w:fill="FFFFFF"/>
+        </w:rPr>
+      </w:pPr>
+      <w:r>
+        <w:rPr>
+          <w:rFonts w:ascii="Roboto" w:hAnsi="Roboto"/>
+          <w:color w:val="8B0000"/>
+          <w:spacing w:val="4"/>
+          <w:sz w:val="30"/>
+          <w:szCs w:val="30"/>
+          <w:shd w:val="clear" w:color="auto" w:fill="FFFFFF"/>
+        </w:rPr>
+        <w:t>Watershed Management</w:t>
+      </w:r>
+    </w:p>
+    <w:p>
+      <w:r>
+        <w:t>{program</w:t>
+      </w:r>
+      <w:r>
+        <w:t>22</w:t>
+      </w:r>
+      <w:r>
+        <w:t>}</w:t>
+      </w:r>
+    </w:p>
+    <w:p>
+      <w:pPr>
+        <w:rPr>
+          <w:b/>
+          <w:bCs/>
+          <w:color w:val="6495ED"/>
+        </w:rPr>
+      </w:pPr>
+    </w:p>
+    <w:p>
+      <w:pPr>
+        <w:rPr>
+          <w:rFonts w:ascii="Roboto" w:hAnsi="Roboto"/>
+          <w:color w:val="8B0000"/>
+          <w:spacing w:val="4"/>
+          <w:sz w:val="48"/>
+          <w:szCs w:val="48"/>
+          <w:shd w:val="clear" w:color="auto" w:fill="FFFFFF"/>
+        </w:rPr>
+      </w:pPr>
+      <w:r>
+        <w:rPr>
+          <w:rFonts w:ascii="Roboto" w:hAnsi="Roboto"/>
+          <w:color w:val="8B0000"/>
+          <w:spacing w:val="4"/>
+          <w:sz w:val="48"/>
+          <w:szCs w:val="48"/>
+          <w:shd w:val="clear" w:color="auto" w:fill="FFFFFF"/>
+        </w:rPr>
+        <w:lastRenderedPageBreak/>
+        <w:t>Water Resources Infraestructure</w:t>
+      </w:r>
+    </w:p>
+    <w:p>
+      <w:pPr>
+        <w:rPr>
+          <w:rFonts w:ascii="Roboto" w:hAnsi="Roboto"/>
+          <w:color w:val="8B0000"/>
+          <w:spacing w:val="4"/>
+          <w:sz w:val="30"/>
+          <w:szCs w:val="30"/>
+          <w:shd w:val="clear" w:color="auto" w:fill="FFFFFF"/>
+        </w:rPr>
+      </w:pPr>
+      <w:r>
+        <w:rPr>
+          <w:rFonts w:ascii="Roboto" w:hAnsi="Roboto"/>
+          <w:color w:val="8B0000"/>
+          <w:spacing w:val="4"/>
+          <w:sz w:val="30"/>
+          <w:szCs w:val="30"/>
+          <w:shd w:val="clear" w:color="auto" w:fill="FFFFFF"/>
+        </w:rPr>
+        <w:t>Water Resources Investment Policy</w:t>
+      </w:r>
+    </w:p>
+    <w:p>
+      <w:r>
+        <w:t>{program</w:t>
+      </w:r>
+      <w:r>
+        <w:t>23</w:t>
+      </w:r>
+      <w:r>
+        <w:t>}</w:t>
+      </w:r>
+    </w:p>
+    <w:p>
+      <w:pPr>
+        <w:rPr>
+          <w:rFonts w:ascii="Roboto" w:hAnsi="Roboto"/>
+          <w:color w:val="8B0000"/>
+          <w:spacing w:val="4"/>
+          <w:sz w:val="30"/>
+          <w:szCs w:val="30"/>
+          <w:shd w:val="clear" w:color="auto" w:fill="FFFFFF"/>
+        </w:rPr>
+      </w:pPr>
+    </w:p>
+    <w:p>
+      <w:pPr>
+        <w:rPr>
+          <w:rFonts w:ascii="Roboto" w:hAnsi="Roboto"/>
+          <w:color w:val="8B0000"/>
+          <w:spacing w:val="4"/>
+          <w:sz w:val="30"/>
+          <w:szCs w:val="30"/>
+          <w:shd w:val="clear" w:color="auto" w:fill="FFFFFF"/>
+        </w:rPr>
+      </w:pPr>
+      <w:r>
+        <w:rPr>
+          <w:rFonts w:ascii="Roboto" w:hAnsi="Roboto"/>
+          <w:color w:val="8B0000"/>
+          <w:spacing w:val="4"/>
+          <w:sz w:val="30"/>
+          <w:szCs w:val="30"/>
+          <w:shd w:val="clear" w:color="auto" w:fill="FFFFFF"/>
+        </w:rPr>
+        <w:t>Dam Safety</w:t>
+      </w:r>
+    </w:p>
+    <w:p>
+      <w:r>
+        <w:t>{program</w:t>
+      </w:r>
+      <w:r>
+        <w:t>24</w:t>
+      </w:r>
+      <w:r>
+        <w:t>}</w:t>
+      </w:r>
+    </w:p>
+    <w:p>
+      <w:pPr>
+        <w:rPr>
+          <w:rFonts w:ascii="Roboto" w:hAnsi="Roboto"/>
+          <w:color w:val="8B0000"/>
+          <w:spacing w:val="4"/>
+          <w:sz w:val="30"/>
+          <w:szCs w:val="30"/>
+          <w:shd w:val="clear" w:color="auto" w:fill="FFFFFF"/>
+        </w:rPr>
+      </w:pPr>
+    </w:p>
+    <w:p>
+      <w:pPr>
+        <w:rPr>
+          <w:rFonts w:ascii="Roboto" w:hAnsi="Roboto"/>
+          <w:color w:val="8B0000"/>
+          <w:spacing w:val="4"/>
+          <w:sz w:val="30"/>
+          <w:szCs w:val="30"/>
+          <w:shd w:val="clear" w:color="auto" w:fill="FFFFFF"/>
+        </w:rPr>
+      </w:pPr>
+      <w:r>
+        <w:rPr>
+          <w:rFonts w:ascii="Roboto" w:hAnsi="Roboto"/>
+          <w:color w:val="8B0000"/>
+          <w:spacing w:val="4"/>
+          <w:sz w:val="30"/>
+          <w:szCs w:val="30"/>
+          <w:shd w:val="clear" w:color="auto" w:fill="FFFFFF"/>
+        </w:rPr>
+        <w:t>Flood Infrastructure Safety</w:t>
+      </w:r>
+    </w:p>
+    <w:p>
+      <w:r>
+        <w:t>{program</w:t>
+      </w:r>
+      <w:r>
+        <w:t>25</w:t>
+      </w:r>
+      <w:r>
+        <w:t>}</w:t>
+      </w:r>
+    </w:p>
+    <w:p/>
+    <w:p>
+      <w:pPr>
+        <w:rPr>
+          <w:rFonts w:ascii="Roboto" w:hAnsi="Roboto"/>
+          <w:color w:val="8B0000"/>
+          <w:spacing w:val="4"/>
+          <w:sz w:val="72"/>
+          <w:szCs w:val="72"/>
+          <w:shd w:val="clear" w:color="auto" w:fill="FFFFFF"/>
+        </w:rPr>
+      </w:pPr>
+      <w:r>
+        <w:rPr>
+          <w:rFonts w:ascii="Roboto" w:hAnsi="Roboto"/>
+          <w:color w:val="8B0000"/>
+          <w:spacing w:val="4"/>
+          <w:sz w:val="72"/>
+          <w:szCs w:val="72"/>
+          <w:shd w:val="clear" w:color="auto" w:fill="FFFFFF"/>
+        </w:rPr>
+        <w:t>Control</w:t>
+      </w:r>
+    </w:p>
+    <w:p>
+      <w:pPr>
+        <w:rPr>
+          <w:rFonts w:ascii="Roboto" w:hAnsi="Roboto"/>
+          <w:color w:val="8B0000"/>
+          <w:spacing w:val="4"/>
+          <w:sz w:val="48"/>
+          <w:szCs w:val="48"/>
+          <w:shd w:val="clear" w:color="auto" w:fill="FFFFFF"/>
+        </w:rPr>
+      </w:pPr>
+      <w:r>
+        <w:rPr>
+          <w:rFonts w:ascii="Roboto" w:hAnsi="Roboto"/>
+          <w:color w:val="8B0000"/>
+          <w:spacing w:val="4"/>
+          <w:sz w:val="48"/>
+          <w:szCs w:val="48"/>
+          <w:shd w:val="clear" w:color="auto" w:fill="FFFFFF"/>
+        </w:rPr>
+        <w:t>Water Allocation and Groundwater Management</w:t>
+      </w:r>
+    </w:p>
+    <w:p>
+      <w:pPr>
+        <w:rPr>
+          <w:rFonts w:ascii="Roboto" w:hAnsi="Roboto"/>
+          <w:color w:val="8B0000"/>
+          <w:spacing w:val="4"/>
+          <w:sz w:val="30"/>
+          <w:szCs w:val="30"/>
+          <w:shd w:val="clear" w:color="auto" w:fill="FFFFFF"/>
+        </w:rPr>
+      </w:pPr>
+      <w:r>
+        <w:rPr>
+          <w:rFonts w:ascii="Roboto" w:hAnsi="Roboto"/>
+          <w:color w:val="8B0000"/>
+          <w:spacing w:val="4"/>
+          <w:sz w:val="30"/>
+          <w:szCs w:val="30"/>
+          <w:shd w:val="clear" w:color="auto" w:fill="FFFFFF"/>
+        </w:rPr>
+        <w:t>Flexible Water Allocation</w:t>
+      </w:r>
+    </w:p>
+    <w:p>
+      <w:r>
+        <w:t>{program</w:t>
+      </w:r>
+      <w:r>
+        <w:t>26</w:t>
+      </w:r>
+      <w:r>
+        <w:t>}</w:t>
+      </w:r>
+    </w:p>
+    <w:p>
+      <w:pPr>
+        <w:rPr>
+          <w:b/>
+          <w:bCs/>
+          <w:color w:val="6495ED"/>
+        </w:rPr>
+      </w:pPr>
+    </w:p>
+    <w:p>
+      <w:pPr>
+        <w:rPr>
+          <w:rFonts w:ascii="Roboto" w:hAnsi="Roboto"/>
+          <w:color w:val="8B0000"/>
+          <w:spacing w:val="4"/>
+          <w:sz w:val="30"/>
+          <w:szCs w:val="30"/>
+          <w:shd w:val="clear" w:color="auto" w:fill="FFFFFF"/>
+        </w:rPr>
+      </w:pPr>
+      <w:r>
+        <w:rPr>
+          <w:rFonts w:ascii="Roboto" w:hAnsi="Roboto"/>
+          <w:color w:val="8B0000"/>
+          <w:spacing w:val="4"/>
+          <w:sz w:val="30"/>
+          <w:szCs w:val="30"/>
+          <w:shd w:val="clear" w:color="auto" w:fill="FFFFFF"/>
+        </w:rPr>
+        <w:t>Conjunctive Groundwater Management</w:t>
+      </w:r>
+    </w:p>
+    <w:p>
+      <w:r>
+        <w:t>{program</w:t>
+      </w:r>
+      <w:r>
+        <w:t>27</w:t>
+      </w:r>
+      <w:r>
+        <w:t>}</w:t>
+      </w:r>
+    </w:p>
+    <w:p>
+      <w:pPr>
+        <w:rPr>
+          <w:rFonts w:ascii="Roboto" w:hAnsi="Roboto"/>
+          <w:color w:val="8B0000"/>
+          <w:spacing w:val="4"/>
+          <w:sz w:val="30"/>
+          <w:szCs w:val="30"/>
+          <w:shd w:val="clear" w:color="auto" w:fill="FFFFFF"/>
+        </w:rPr>
+      </w:pPr>
+    </w:p>
+    <w:p>
+      <w:pPr>
+        <w:rPr>
+          <w:rFonts w:ascii="Roboto" w:hAnsi="Roboto"/>
+          <w:color w:val="8B0000"/>
+          <w:spacing w:val="4"/>
+          <w:sz w:val="48"/>
+          <w:szCs w:val="48"/>
+          <w:shd w:val="clear" w:color="auto" w:fill="FFFFFF"/>
+        </w:rPr>
+      </w:pPr>
+      <w:r>
+        <w:rPr>
+          <w:rFonts w:ascii="Roboto" w:hAnsi="Roboto"/>
+          <w:color w:val="8B0000"/>
+          <w:spacing w:val="4"/>
+          <w:sz w:val="48"/>
+          <w:szCs w:val="48"/>
+          <w:shd w:val="clear" w:color="auto" w:fill="FFFFFF"/>
+        </w:rPr>
+        <w:t>Floodplain Management</w:t>
+      </w:r>
+    </w:p>
+    <w:p>
+      <w:pPr>
+        <w:rPr>
+          <w:rFonts w:ascii="Roboto" w:hAnsi="Roboto"/>
+          <w:color w:val="8B0000"/>
+          <w:spacing w:val="4"/>
+          <w:sz w:val="30"/>
+          <w:szCs w:val="30"/>
+          <w:shd w:val="clear" w:color="auto" w:fill="FFFFFF"/>
+        </w:rPr>
+      </w:pPr>
+      <w:r>
+        <w:rPr>
+          <w:rFonts w:ascii="Roboto" w:hAnsi="Roboto"/>
+          <w:color w:val="8B0000"/>
+          <w:spacing w:val="4"/>
+          <w:sz w:val="30"/>
+          <w:szCs w:val="30"/>
+          <w:shd w:val="clear" w:color="auto" w:fill="FFFFFF"/>
+        </w:rPr>
+        <w:t>Floodplain Mapping</w:t>
+      </w:r>
+    </w:p>
+    <w:p>
+      <w:r>
+        <w:t>{program</w:t>
+      </w:r>
+      <w:r>
+        <w:t>28</w:t>
+      </w:r>
+      <w:r>
+        <w:t>}</w:t>
+      </w:r>
+    </w:p>
+    <w:p>
+      <w:pPr>
+        <w:rPr>
+          <w:b/>
+          <w:bCs/>
+          <w:color w:val="6495ED"/>
+        </w:rPr>
+      </w:pPr>
+    </w:p>
+    <w:p>
+      <w:pPr>
+        <w:rPr>
+          <w:rFonts w:ascii="Roboto" w:hAnsi="Roboto"/>
+          <w:color w:val="8B0000"/>
+          <w:spacing w:val="4"/>
+          <w:sz w:val="30"/>
+          <w:szCs w:val="30"/>
+          <w:shd w:val="clear" w:color="auto" w:fill="FFFFFF"/>
+        </w:rPr>
+      </w:pPr>
+      <w:r>
+        <w:rPr>
+          <w:rFonts w:ascii="Roboto" w:hAnsi="Roboto"/>
+          <w:color w:val="8B0000"/>
+          <w:spacing w:val="4"/>
+          <w:sz w:val="30"/>
+          <w:szCs w:val="30"/>
+          <w:shd w:val="clear" w:color="auto" w:fill="FFFFFF"/>
+        </w:rPr>
+        <w:t>Floodplain Regulation</w:t>
+      </w:r>
+    </w:p>
+    <w:p>
+      <w:r>
+        <w:t>{program</w:t>
+      </w:r>
+      <w:r>
+        <w:t>29</w:t>
+      </w:r>
+      <w:r>
+        <w:t>}</w:t>
+      </w:r>
+    </w:p>
+    <w:p>
+      <w:pPr>
+        <w:rPr>
+          <w:rFonts w:ascii="Roboto" w:hAnsi="Roboto"/>
+          <w:color w:val="8B0000"/>
+          <w:spacing w:val="4"/>
+          <w:sz w:val="30"/>
+          <w:szCs w:val="30"/>
+          <w:shd w:val="clear" w:color="auto" w:fill="FFFFFF"/>
+        </w:rPr>
+      </w:pPr>
+    </w:p>
+    <w:p>
+      <w:pPr>
+        <w:rPr>
+          <w:rFonts w:ascii="Roboto" w:hAnsi="Roboto"/>
+          <w:color w:val="8B0000"/>
+          <w:spacing w:val="4"/>
+          <w:sz w:val="30"/>
+          <w:szCs w:val="30"/>
+          <w:shd w:val="clear" w:color="auto" w:fill="FFFFFF"/>
+        </w:rPr>
+      </w:pPr>
+      <w:r>
+        <w:rPr>
+          <w:rFonts w:ascii="Roboto" w:hAnsi="Roboto"/>
+          <w:color w:val="8B0000"/>
+          <w:spacing w:val="4"/>
+          <w:sz w:val="30"/>
+          <w:szCs w:val="30"/>
+          <w:shd w:val="clear" w:color="auto" w:fill="FFFFFF"/>
+        </w:rPr>
+        <w:t>Local Flood Mitigation Planning</w:t>
+      </w:r>
+    </w:p>
+    <w:p>
+      <w:r>
+        <w:t>{program</w:t>
+      </w:r>
+      <w:r>
+        <w:t>30</w:t>
+      </w:r>
+      <w:r>
+        <w:t>}</w:t>
+      </w:r>
+    </w:p>
+    <w:p/>
+    <w:p>
+      <w:pPr>
+        <w:rPr>
+          <w:rFonts w:ascii="Roboto" w:hAnsi="Roboto"/>
+          <w:color w:val="8B0000"/>
+          <w:spacing w:val="4"/>
+          <w:sz w:val="72"/>
+          <w:szCs w:val="72"/>
+          <w:shd w:val="clear" w:color="auto" w:fill="FFFFFF"/>
+        </w:rPr>
+      </w:pPr>
+      <w:r>
+        <w:rPr>
+          <w:rFonts w:ascii="Roboto" w:hAnsi="Roboto"/>
+          <w:color w:val="8B0000"/>
+          <w:spacing w:val="4"/>
+          <w:sz w:val="72"/>
+          <w:szCs w:val="72"/>
+          <w:shd w:val="clear" w:color="auto" w:fill="FFFFFF"/>
+        </w:rPr>
+        <w:t>Respond</w:t>
+      </w:r>
+    </w:p>
+    <w:p>
+      <w:pPr>
+        <w:rPr>
+          <w:rFonts w:ascii="Roboto" w:hAnsi="Roboto"/>
+          <w:color w:val="8B0000"/>
+          <w:spacing w:val="4"/>
+          <w:sz w:val="48"/>
+          <w:szCs w:val="48"/>
+          <w:shd w:val="clear" w:color="auto" w:fill="FFFFFF"/>
+        </w:rPr>
+      </w:pPr>
+      <w:r>
+        <w:rPr>
+          <w:rFonts w:ascii="Roboto" w:hAnsi="Roboto"/>
+          <w:color w:val="8B0000"/>
+          <w:spacing w:val="4"/>
+          <w:sz w:val="48"/>
+          <w:szCs w:val="48"/>
+          <w:shd w:val="clear" w:color="auto" w:fill="FFFFFF"/>
+        </w:rPr>
+        <w:t>Drought Monitoring, Response and Recovery</w:t>
+      </w:r>
+    </w:p>
+    <w:p>
+      <w:pPr>
+        <w:rPr>
+          <w:rFonts w:ascii="Roboto" w:hAnsi="Roboto"/>
+          <w:color w:val="8B0000"/>
+          <w:spacing w:val="4"/>
+          <w:sz w:val="30"/>
+          <w:szCs w:val="30"/>
+          <w:shd w:val="clear" w:color="auto" w:fill="FFFFFF"/>
+        </w:rPr>
+      </w:pPr>
+      <w:r>
+        <w:rPr>
+          <w:rFonts w:ascii="Roboto" w:hAnsi="Roboto"/>
+          <w:color w:val="8B0000"/>
+          <w:spacing w:val="4"/>
+          <w:sz w:val="30"/>
+          <w:szCs w:val="30"/>
+          <w:shd w:val="clear" w:color="auto" w:fill="FFFFFF"/>
+        </w:rPr>
+        <w:t>Drought Monitoring Program</w:t>
+      </w:r>
+    </w:p>
+    <w:p>
+      <w:r>
+        <w:t>{program</w:t>
+      </w:r>
+      <w:r>
+        <w:t>31</w:t>
+      </w:r>
+      <w:r>
+        <w:t>}</w:t>
+      </w:r>
+    </w:p>
+    <w:p>
+      <w:pPr>
+        <w:rPr>
+          <w:rFonts w:ascii="Roboto" w:hAnsi="Roboto"/>
+          <w:color w:val="8B0000"/>
+          <w:spacing w:val="4"/>
+          <w:sz w:val="30"/>
+          <w:szCs w:val="30"/>
+          <w:shd w:val="clear" w:color="auto" w:fill="FFFFFF"/>
+        </w:rPr>
+      </w:pPr>
+    </w:p>
+    <w:p>
+      <w:pPr>
+        <w:rPr>
+          <w:rFonts w:ascii="Roboto" w:hAnsi="Roboto"/>
+          <w:color w:val="8B0000"/>
+          <w:spacing w:val="4"/>
+          <w:sz w:val="30"/>
+          <w:szCs w:val="30"/>
+          <w:shd w:val="clear" w:color="auto" w:fill="FFFFFF"/>
+        </w:rPr>
+      </w:pPr>
+      <w:r>
+        <w:rPr>
+          <w:rFonts w:ascii="Roboto" w:hAnsi="Roboto"/>
+          <w:color w:val="8B0000"/>
+          <w:spacing w:val="4"/>
+          <w:sz w:val="30"/>
+          <w:szCs w:val="30"/>
+          <w:shd w:val="clear" w:color="auto" w:fill="FFFFFF"/>
+        </w:rPr>
+        <w:t>WRM Drought Response</w:t>
+      </w:r>
+    </w:p>
+    <w:p>
+      <w:r>
+        <w:t>{program</w:t>
+      </w:r>
+      <w:r>
+        <w:t>32</w:t>
+      </w:r>
+      <w:r>
+        <w:t>}</w:t>
+      </w:r>
+    </w:p>
+    <w:p>
+      <w:pPr>
+        <w:rPr>
+          <w:rFonts w:ascii="Roboto" w:hAnsi="Roboto"/>
+          <w:color w:val="8B0000"/>
+          <w:spacing w:val="4"/>
+          <w:sz w:val="30"/>
+          <w:szCs w:val="30"/>
+          <w:shd w:val="clear" w:color="auto" w:fill="FFFFFF"/>
+        </w:rPr>
+      </w:pPr>
+    </w:p>
+    <w:p>
+      <w:pPr>
+        <w:rPr>
+          <w:rFonts w:ascii="Roboto" w:hAnsi="Roboto"/>
+          <w:color w:val="8B0000"/>
+          <w:spacing w:val="4"/>
+          <w:sz w:val="30"/>
+          <w:szCs w:val="30"/>
+          <w:shd w:val="clear" w:color="auto" w:fill="FFFFFF"/>
+        </w:rPr>
+      </w:pPr>
+      <w:r>
+        <w:rPr>
+          <w:rFonts w:ascii="Roboto" w:hAnsi="Roboto"/>
+          <w:color w:val="8B0000"/>
+          <w:spacing w:val="4"/>
+          <w:sz w:val="30"/>
+          <w:szCs w:val="30"/>
+          <w:shd w:val="clear" w:color="auto" w:fill="FFFFFF"/>
+        </w:rPr>
+        <w:t>Agriculture Drought Response</w:t>
+      </w:r>
+    </w:p>
+    <w:p>
+      <w:r>
+        <w:t>{program</w:t>
+      </w:r>
+      <w:r>
+        <w:t>33</w:t>
+      </w:r>
+      <w:r>
+        <w:t>}</w:t>
+      </w:r>
+    </w:p>
+    <w:p>
+      <w:pPr>
+        <w:rPr>
+          <w:rFonts w:ascii="Roboto" w:hAnsi="Roboto"/>
+          <w:color w:val="8B0000"/>
+          <w:spacing w:val="4"/>
+          <w:sz w:val="30"/>
+          <w:szCs w:val="30"/>
+          <w:shd w:val="clear" w:color="auto" w:fill="FFFFFF"/>
+        </w:rPr>
+      </w:pPr>
+    </w:p>
+    <w:p>
+      <w:pPr>
+        <w:rPr>
+          <w:rFonts w:ascii="Roboto" w:hAnsi="Roboto"/>
+          <w:color w:val="8B0000"/>
+          <w:spacing w:val="4"/>
+          <w:sz w:val="30"/>
+          <w:szCs w:val="30"/>
+          <w:shd w:val="clear" w:color="auto" w:fill="FFFFFF"/>
+        </w:rPr>
+      </w:pPr>
+      <w:r>
+        <w:rPr>
+          <w:rFonts w:ascii="Roboto" w:hAnsi="Roboto"/>
+          <w:color w:val="8B0000"/>
+          <w:spacing w:val="4"/>
+          <w:sz w:val="30"/>
+          <w:szCs w:val="30"/>
+          <w:shd w:val="clear" w:color="auto" w:fill="FFFFFF"/>
+        </w:rPr>
+        <w:t>Social Protection Drought Response</w:t>
+      </w:r>
+    </w:p>
+    <w:p>
+      <w:r>
+        <w:t>{program</w:t>
+      </w:r>
+      <w:r>
+        <w:t>34</w:t>
+      </w:r>
+      <w:r>
+        <w:t>}</w:t>
+      </w:r>
+    </w:p>
+    <w:p/>
+    <w:p>
+      <w:pPr>
+        <w:rPr>
+          <w:rFonts w:ascii="Roboto" w:hAnsi="Roboto"/>
+          <w:color w:val="8B0000"/>
+          <w:spacing w:val="4"/>
+          <w:sz w:val="48"/>
+          <w:szCs w:val="48"/>
+          <w:shd w:val="clear" w:color="auto" w:fill="FFFFFF"/>
+        </w:rPr>
+      </w:pPr>
+      <w:r>
+        <w:rPr>
+          <w:rFonts w:ascii="Roboto" w:hAnsi="Roboto"/>
+          <w:color w:val="8B0000"/>
+          <w:spacing w:val="4"/>
+          <w:sz w:val="48"/>
+          <w:szCs w:val="48"/>
+          <w:shd w:val="clear" w:color="auto" w:fill="FFFFFF"/>
+        </w:rPr>
+        <w:t>Flood Monitoring, Response and Recovery</w:t>
+      </w:r>
+    </w:p>
+    <w:p>
+      <w:pPr>
+        <w:rPr>
+          <w:rFonts w:ascii="Roboto" w:hAnsi="Roboto"/>
+          <w:color w:val="8B0000"/>
+          <w:spacing w:val="4"/>
+          <w:sz w:val="30"/>
+          <w:szCs w:val="30"/>
+          <w:shd w:val="clear" w:color="auto" w:fill="FFFFFF"/>
+        </w:rPr>
+      </w:pPr>
+      <w:r>
+        <w:rPr>
+          <w:rFonts w:ascii="Roboto" w:hAnsi="Roboto"/>
+          <w:color w:val="8B0000"/>
+          <w:spacing w:val="4"/>
+          <w:sz w:val="30"/>
+          <w:szCs w:val="30"/>
+          <w:shd w:val="clear" w:color="auto" w:fill="FFFFFF"/>
+        </w:rPr>
+        <w:t>Flood Forecasting and Warning</w:t>
+      </w:r>
+    </w:p>
+    <w:p>
+      <w:r>
+        <w:t>{program</w:t>
+      </w:r>
+      <w:r>
+        <w:t>35</w:t>
+      </w:r>
+      <w:r>
+        <w:t>}</w:t>
+      </w:r>
+    </w:p>
+    <w:p>
+      <w:pPr>
+        <w:rPr>
+          <w:rFonts w:ascii="Roboto" w:hAnsi="Roboto"/>
+          <w:color w:val="8B0000"/>
+          <w:spacing w:val="4"/>
+          <w:sz w:val="30"/>
+          <w:szCs w:val="30"/>
+          <w:shd w:val="clear" w:color="auto" w:fill="FFFFFF"/>
+        </w:rPr>
+      </w:pPr>
+    </w:p>
+    <w:p>
+      <w:pPr>
+        <w:rPr>
+          <w:rFonts w:ascii="Roboto" w:hAnsi="Roboto"/>
+          <w:color w:val="8B0000"/>
+          <w:spacing w:val="4"/>
+          <w:sz w:val="30"/>
+          <w:szCs w:val="30"/>
+          <w:shd w:val="clear" w:color="auto" w:fill="FFFFFF"/>
+        </w:rPr>
+      </w:pPr>
+      <w:r>
+        <w:rPr>
+          <w:rFonts w:ascii="Roboto" w:hAnsi="Roboto"/>
+          <w:color w:val="8B0000"/>
+          <w:spacing w:val="4"/>
+          <w:sz w:val="30"/>
+          <w:szCs w:val="30"/>
+          <w:shd w:val="clear" w:color="auto" w:fill="FFFFFF"/>
+        </w:rPr>
+        <w:t>Flood Emergency Preparedness, Response, and Relief</w:t>
+      </w:r>
+    </w:p>
+    <w:p>
+      <w:r>
+        <w:lastRenderedPageBreak/>
+        <w:t>{program</w:t>
+      </w:r>
+      <w:r>
+        <w:t>36</w:t>
+      </w:r>
+      <w:r>
+        <w:t>}</w:t>
+      </w:r>
+    </w:p>
+    <w:p/>
+    <w:p>
+      <w:pPr>
+        <w:rPr>
+          <w:rFonts w:ascii="Roboto" w:hAnsi="Roboto"/>
+          <w:color w:val="8B0000"/>
+          <w:spacing w:val="4"/>
+          <w:sz w:val="30"/>
+          <w:szCs w:val="30"/>
+          <w:shd w:val="clear" w:color="auto" w:fill="FFFFFF"/>
+        </w:rPr>
+      </w:pPr>
+      <w:r>
+        <w:rPr>
+          <w:rFonts w:ascii="Roboto" w:hAnsi="Roboto"/>
+          <w:color w:val="8B0000"/>
+          <w:spacing w:val="4"/>
+          <w:sz w:val="30"/>
+          <w:szCs w:val="30"/>
+          <w:shd w:val="clear" w:color="auto" w:fill="FFFFFF"/>
+        </w:rPr>
+        <w:t>Flood Disaster Recovery</w:t>
+      </w:r>
+    </w:p>
+    <w:p>
+      <w:r>
+        <w:t>{program</w:t>
+      </w:r>
+      <w:r>
+        <w:t>37</w:t>
+      </w:r>
+      <w:r>
+        <w:t>}</w:t>
+      </w:r>
+    </w:p>
+    <w:p/>
+    <w:p>
+      <w:pPr>
+        <w:rPr>
+          <w:rFonts w:ascii="Roboto" w:hAnsi="Roboto"/>
+          <w:color w:val="8B0000"/>
+          <w:spacing w:val="4"/>
+          <w:sz w:val="48"/>
+          <w:szCs w:val="48"/>
+          <w:shd w:val="clear" w:color="auto" w:fill="FFFFFF"/>
+        </w:rPr>
+      </w:pPr>
+      <w:r>
+        <w:rPr>
+          <w:rFonts w:ascii="Roboto" w:hAnsi="Roboto"/>
+          <w:color w:val="8B0000"/>
+          <w:spacing w:val="4"/>
+          <w:sz w:val="48"/>
+          <w:szCs w:val="48"/>
+          <w:shd w:val="clear" w:color="auto" w:fill="FFFFFF"/>
+        </w:rPr>
+        <w:t>Disaster Risk Financing</w:t>
+      </w:r>
+    </w:p>
+    <w:p>
+      <w:r>
+        <w:rPr>
+          <w:rFonts w:ascii="Roboto" w:hAnsi="Roboto"/>
+          <w:color w:val="8B0000"/>
+          <w:spacing w:val="4"/>
+          <w:sz w:val="30"/>
+          <w:szCs w:val="30"/>
+          <w:shd w:val="clear" w:color="auto" w:fill="FFFFFF"/>
+        </w:rPr>
+        <w:t>Disaster Risk Financing National Sector Framework and Instruments</w:t>
+      </w:r>
+    </w:p>
+    <w:p>
+      <w:r>
+        <w:t>{program</w:t>
+      </w:r>
+      <w:r>
+        <w:t>38</w:t>
+      </w:r>
+      <w:r>
+        <w:t>}</w:t>
+      </w:r>
+    </w:p>
+    <w:p>
+      <w:pPr>
+        <w:rPr>
+          <w:rFonts w:ascii="Roboto" w:hAnsi="Roboto"/>
+          <w:color w:val="8B0000"/>
+          <w:spacing w:val="4"/>
+          <w:sz w:val="30"/>
+          <w:szCs w:val="30"/>
+          <w:shd w:val="clear" w:color="auto" w:fill="FFFFFF"/>
+        </w:rPr>
+      </w:pPr>
     </w:p>
     <w:sectPr>
       <w:pgSz w:w="11906" w:h="16838"/>
@@ -439,6 +2424,7 @@
   <w:style w:type="paragraph" w:default="1" w:styleId="Normal">
     <w:name w:val="Normal"/>
     <w:qFormat/>
+    <w:rsid w:val="0096734F"/>
   </w:style>
   <w:style w:type="paragraph" w:styleId="Heading1">
     <w:name w:val="heading 1"/>
@@ -490,7 +2476,6 @@
     <w:next w:val="Normal"/>
     <w:link w:val="Heading3Char"/>
     <w:uiPriority w:val="9"/>
-    <w:semiHidden/>
     <w:unhideWhenUsed/>
     <w:qFormat/>
     <w:rsid w:val="006A176D"/>
@@ -698,7 +2683,6 @@
     <w:basedOn w:val="DefaultParagraphFont"/>
     <w:link w:val="Heading3"/>
     <w:uiPriority w:val="9"/>
-    <w:semiHidden/>
     <w:rsid w:val="006A176D"/>
     <w:rPr>
       <w:rFonts w:eastAsiaTheme="majorEastAsia" w:cstheme="majorBidi"/>

</xml_diff>

<commit_message>
MS word improved template and file name
</commit_message>
<xml_diff>
--- a/public/template.docx
+++ b/public/template.docx
@@ -1,37 +1,161 @@
 
 <file path=word/document.xml><?xml version="1.0" encoding="utf-8"?>
-<w:document xmlns:wpc="http://schemas.microsoft.com/office/word/2010/wordprocessingCanvas" xmlns:cx="http://schemas.microsoft.com/office/drawing/2014/chartex" xmlns:cx1="http://schemas.microsoft.com/office/drawing/2015/9/8/chartex" xmlns:cx2="http://schemas.microsoft.com/office/drawing/2015/10/21/chartex" xmlns:cx3="http://schemas.microsoft.com/office/drawing/2016/5/9/chartex" xmlns:cx4="http://schemas.microsoft.com/office/drawing/2016/5/10/chartex" xmlns:cx5="http://schemas.microsoft.com/office/drawing/2016/5/11/chartex" xmlns:cx6="http://schemas.microsoft.com/office/drawing/2016/5/12/chartex" xmlns:cx7="http://schemas.microsoft.com/office/drawing/2016/5/13/chartex" xmlns:cx8="http://schemas.microsoft.com/office/drawing/2016/5/14/chartex" xmlns:mc="http://schemas.openxmlformats.org/markup-compatibility/2006" xmlns:aink="http://schemas.microsoft.com/office/drawing/2016/ink" xmlns:am3d="http://schemas.microsoft.com/office/drawing/2017/model3d" xmlns:o="urn:schemas-microsoft-com:office:office" xmlns:oel="http://schemas.microsoft.com/office/2019/extlst" xmlns:r="http://schemas.openxmlformats.org/officeDocument/2006/relationships" xmlns:m="http://schemas.openxmlformats.org/officeDocument/2006/math" xmlns:v="urn:schemas-microsoft-com:vml" xmlns:wp14="http://schemas.microsoft.com/office/word/2010/wordprocessingDrawing" xmlns:wp="http://schemas.openxmlformats.org/drawingml/2006/wordprocessingDrawing" xmlns:w10="urn:schemas-microsoft-com:office:word" xmlns:w="http://schemas.openxmlformats.org/wordprocessingml/2006/main" xmlns:w14="http://schemas.microsoft.com/office/word/2010/wordml" xmlns:w15="http://schemas.microsoft.com/office/word/2012/wordml" xmlns:w16cex="http://schemas.microsoft.com/office/word/2018/wordml/cex" xmlns:w16cid="http://schemas.microsoft.com/office/word/2016/wordml/cid" xmlns:w16="http://schemas.microsoft.com/office/word/2018/wordml" xmlns:w16du="http://schemas.microsoft.com/office/word/2023/wordml/word16du" xmlns:w16sdtdh="http://schemas.microsoft.com/office/word/2020/wordml/sdtdatahash" xmlns:w16se="http://schemas.microsoft.com/office/word/2015/wordml/symex" xmlns:wpg="http://schemas.microsoft.com/office/word/2010/wordprocessingGroup" xmlns:wpi="http://schemas.microsoft.com/office/word/2010/wordprocessingInk" xmlns:wne="http://schemas.microsoft.com/office/word/2006/wordml" xmlns:wps="http://schemas.microsoft.com/office/word/2010/wordprocessingShape" mc:Ignorable="w14 w15 w16se w16cid w16 w16cex w16sdtdh w16du wp14">
+<w:document xmlns:wpc="http://schemas.microsoft.com/office/word/2010/wordprocessingCanvas" xmlns:cx="http://schemas.microsoft.com/office/drawing/2014/chartex" xmlns:cx1="http://schemas.microsoft.com/office/drawing/2015/9/8/chartex" xmlns:cx2="http://schemas.microsoft.com/office/drawing/2015/10/21/chartex" xmlns:cx3="http://schemas.microsoft.com/office/drawing/2016/5/9/chartex" xmlns:cx4="http://schemas.microsoft.com/office/drawing/2016/5/10/chartex" xmlns:cx5="http://schemas.microsoft.com/office/drawing/2016/5/11/chartex" xmlns:cx6="http://schemas.microsoft.com/office/drawing/2016/5/12/chartex" xmlns:cx7="http://schemas.microsoft.com/office/drawing/2016/5/13/chartex" xmlns:cx8="http://schemas.microsoft.com/office/drawing/2016/5/14/chartex" xmlns:mc="http://schemas.openxmlformats.org/markup-compatibility/2006" xmlns:aink="http://schemas.microsoft.com/office/drawing/2016/ink" xmlns:am3d="http://schemas.microsoft.com/office/drawing/2017/model3d" xmlns:o="urn:schemas-microsoft-com:office:office" xmlns:oel="http://schemas.microsoft.com/office/2019/extlst" xmlns:r="http://schemas.openxmlformats.org/officeDocument/2006/relationships" xmlns:m="http://schemas.openxmlformats.org/officeDocument/2006/math" xmlns:v="urn:schemas-microsoft-com:vml" xmlns:wp14="http://schemas.microsoft.com/office/word/2010/wordprocessingDrawing" xmlns:wp="http://schemas.openxmlformats.org/drawingml/2006/wordprocessingDrawing" xmlns:w10="urn:schemas-microsoft-com:office:word" xmlns:w="http://schemas.openxmlformats.org/wordprocessingml/2006/main" xmlns:w14="http://schemas.microsoft.com/office/word/2010/wordml" xmlns:w15="http://schemas.microsoft.com/office/word/2012/wordml" xmlns:w16cex="http://schemas.microsoft.com/office/word/2018/wordml/cex" xmlns:w16cid="http://schemas.microsoft.com/office/word/2016/wordml/cid" xmlns:w16="http://schemas.microsoft.com/office/word/2018/wordml" xmlns:w16du="http://schemas.microsoft.com/office/word/2023/wordml/word16du" xmlns:w16sdtdh="http://schemas.microsoft.com/office/word/2020/wordml/sdtdatahash" xmlns:w16sdtfl="http://schemas.microsoft.com/office/word/2024/wordml/sdtformatlock" xmlns:w16se="http://schemas.microsoft.com/office/word/2015/wordml/symex" xmlns:wpg="http://schemas.microsoft.com/office/word/2010/wordprocessingGroup" xmlns:wpi="http://schemas.microsoft.com/office/word/2010/wordprocessingInk" xmlns:wne="http://schemas.microsoft.com/office/word/2006/wordml" xmlns:wps="http://schemas.microsoft.com/office/word/2010/wordprocessingShape" mc:Ignorable="w14 w15 w16se w16cid w16 w16cex w16sdtdh w16sdtfl w16du wp14">
   <w:body>
     <w:p>
-      <w:r>
+      <w:pPr>
         <w:rPr>
           <w:i/>
           <w:iCs/>
           <w:sz w:val="20"/>
           <w:szCs w:val="20"/>
         </w:rPr>
-        <w:t xml:space="preserve">Document generated </w:t>
-      </w:r>
-      <w:proofErr w:type="gramStart"/>
+      </w:pPr>
       <w:r>
         <w:rPr>
           <w:i/>
           <w:iCs/>
+          <w:noProof/>
           <w:sz w:val="20"/>
           <w:szCs w:val="20"/>
         </w:rPr>
-        <w:t>on:</w:t>
-      </w:r>
-      <w:proofErr w:type="gramEnd"/>
-      <w:r>
+        <w:drawing>
+          <wp:inline distT="0" distB="0" distL="0" distR="0" wp14:anchorId="171AD9F5" wp14:editId="51116D17">
+            <wp:extent cx="5727700" cy="500380"/>
+            <wp:effectExtent l="0" t="0" r="6350" b="0"/>
+            <wp:docPr id="1891313237" name="Picture 1"/>
+            <wp:cNvGraphicFramePr>
+              <a:graphicFrameLocks xmlns:a="http://schemas.openxmlformats.org/drawingml/2006/main" noChangeAspect="1"/>
+            </wp:cNvGraphicFramePr>
+            <a:graphic xmlns:a="http://schemas.openxmlformats.org/drawingml/2006/main">
+              <a:graphicData uri="http://schemas.openxmlformats.org/drawingml/2006/picture">
+                <pic:pic xmlns:pic="http://schemas.openxmlformats.org/drawingml/2006/picture">
+                  <pic:nvPicPr>
+                    <pic:cNvPr id="0" name="Picture 1"/>
+                    <pic:cNvPicPr>
+                      <a:picLocks noChangeAspect="1" noChangeArrowheads="1"/>
+                    </pic:cNvPicPr>
+                  </pic:nvPicPr>
+                  <pic:blipFill>
+                    <a:blip r:embed="rId6">
+                      <a:extLst>
+                        <a:ext uri="{28A0092B-C50C-407E-A947-70E740481C1C}">
+                          <a14:useLocalDpi xmlns:a14="http://schemas.microsoft.com/office/drawing/2010/main" val="0"/>
+                        </a:ext>
+                      </a:extLst>
+                    </a:blip>
+                    <a:srcRect/>
+                    <a:stretch>
+                      <a:fillRect/>
+                    </a:stretch>
+                  </pic:blipFill>
+                  <pic:spPr bwMode="auto">
+                    <a:xfrm>
+                      <a:off x="0" y="0"/>
+                      <a:ext cx="5727700" cy="500380"/>
+                    </a:xfrm>
+                    <a:prstGeom prst="rect">
+                      <a:avLst/>
+                    </a:prstGeom>
+                    <a:noFill/>
+                    <a:ln>
+                      <a:noFill/>
+                    </a:ln>
+                  </pic:spPr>
+                </pic:pic>
+              </a:graphicData>
+            </a:graphic>
+          </wp:inline>
+        </w:drawing>
+      </w:r>
+    </w:p>
+    <w:p>
+      <w:pPr>
         <w:rPr>
-          <w:sz w:val="20"/>
-          <w:szCs w:val="20"/>
+          <w:rFonts w:ascii="Roboto" w:hAnsi="Roboto"/>
+          <w:color w:val="8B0000"/>
+          <w:spacing w:val="4"/>
+          <w:sz w:val="24"/>
+          <w:szCs w:val="24"/>
+          <w:shd w:val="clear" w:color="auto" w:fill="FFFFFF"/>
         </w:rPr>
-        <w:t xml:space="preserve"> </w:t>
-      </w:r>
-      <w:r>
-        <w:t>{date}</w:t>
+      </w:pPr>
+    </w:p>
+    <w:p>
+      <w:pPr>
+        <w:pStyle w:val="Enableheading"/>
+      </w:pPr>
+      <w:r>
+        <w:t>Enable</w:t>
+      </w:r>
+    </w:p>
+    <w:p>
+      <w:pPr>
+        <w:pStyle w:val="Enablesubheading"/>
+      </w:pPr>
+      <w:r>
+        <w:t>National Sectoral Frameworks</w:t>
+      </w:r>
+    </w:p>
+    <w:p>
+      <w:pPr>
+        <w:pStyle w:val="Enablesubsubheading"/>
+      </w:pPr>
+      <w:r>
+        <w:t>National Water Resource Management Sector Framework</w:t>
+      </w:r>
+    </w:p>
+    <w:p>
+      <w:r>
+        <w:t>{program1}</w:t>
+      </w:r>
+    </w:p>
+    <w:p/>
+    <w:p>
+      <w:pPr>
+        <w:pStyle w:val="Enablesubsubheading"/>
+      </w:pPr>
+      <w:r>
+        <w:t>National Disaster Risk Management Sector Framework</w:t>
+      </w:r>
+    </w:p>
+    <w:p>
+      <w:r>
+        <w:t>{program</w:t>
+      </w:r>
+      <w:r>
+        <w:t>2</w:t>
+      </w:r>
+      <w:r>
+        <w:t>}</w:t>
+      </w:r>
+    </w:p>
+    <w:p>
+      <w:pPr>
+        <w:rPr>
+          <w:b/>
+          <w:bCs/>
+          <w:color w:val="6495ED"/>
+        </w:rPr>
+      </w:pPr>
+    </w:p>
+    <w:p>
+      <w:pPr>
+        <w:pStyle w:val="Enablesubsubheading"/>
+      </w:pPr>
+      <w:r>
+        <w:t>Overarching National Drought Risk Management Framework</w:t>
+      </w:r>
+    </w:p>
+    <w:p>
+      <w:r>
+        <w:t>{program</w:t>
+      </w:r>
+      <w:r>
+        <w:t>3</w:t>
+      </w:r>
+      <w:r>
+        <w:t>}</w:t>
       </w:r>
     </w:p>
     <w:p>
@@ -48,40 +172,10 @@
     </w:p>
     <w:p>
       <w:pPr>
-        <w:pStyle w:val="Enableheading"/>
-      </w:pPr>
-      <w:r>
-        <w:t>Enable</w:t>
-      </w:r>
-    </w:p>
-    <w:p>
-      <w:pPr>
-        <w:pStyle w:val="Enablesubheading"/>
-      </w:pPr>
-      <w:r>
-        <w:t>National Sectoral Frameworks</w:t>
-      </w:r>
-    </w:p>
-    <w:p>
-      <w:pPr>
         <w:pStyle w:val="Enablesubsubheading"/>
       </w:pPr>
       <w:r>
-        <w:t>National Water Resource Management Sector Framework</w:t>
-      </w:r>
-    </w:p>
-    <w:p>
-      <w:r>
-        <w:t>{program1}</w:t>
-      </w:r>
-    </w:p>
-    <w:p/>
-    <w:p>
-      <w:pPr>
-        <w:pStyle w:val="Enablesubsubheading"/>
-      </w:pPr>
-      <w:r>
-        <w:t>National Disaster Risk Management Sector Framework</w:t>
+        <w:t>Overarching Flood Risk Management Framework</w:t>
       </w:r>
     </w:p>
     <w:p>
@@ -89,7 +183,7 @@
         <w:t>{program</w:t>
       </w:r>
       <w:r>
-        <w:t>2</w:t>
+        <w:t>4</w:t>
       </w:r>
       <w:r>
         <w:t>}</w:t>
@@ -106,10 +200,18 @@
     </w:p>
     <w:p>
       <w:pPr>
+        <w:pStyle w:val="Enablesubheading"/>
+      </w:pPr>
+      <w:r>
+        <w:t>Whole-of-Society Approach</w:t>
+      </w:r>
+    </w:p>
+    <w:p>
+      <w:pPr>
         <w:pStyle w:val="Enablesubsubheading"/>
       </w:pPr>
       <w:r>
-        <w:t>Overarching National Drought Risk Management Framework</w:t>
+        <w:t>Local Government</w:t>
       </w:r>
     </w:p>
     <w:p>
@@ -117,7 +219,35 @@
         <w:t>{program</w:t>
       </w:r>
       <w:r>
-        <w:t>3</w:t>
+        <w:t>5</w:t>
+      </w:r>
+      <w:r>
+        <w:t>}</w:t>
+      </w:r>
+    </w:p>
+    <w:p>
+      <w:pPr>
+        <w:rPr>
+          <w:b/>
+          <w:bCs/>
+          <w:color w:val="6495ED"/>
+        </w:rPr>
+      </w:pPr>
+    </w:p>
+    <w:p>
+      <w:pPr>
+        <w:pStyle w:val="Enablesubsubheading"/>
+      </w:pPr>
+      <w:r>
+        <w:t>Public Participation &amp; Stakeholder Engagement</w:t>
+      </w:r>
+    </w:p>
+    <w:p>
+      <w:r>
+        <w:t>{program</w:t>
+      </w:r>
+      <w:r>
+        <w:t>6</w:t>
       </w:r>
       <w:r>
         <w:t>}</w:t>
@@ -140,7 +270,8 @@
         <w:pStyle w:val="Enablesubsubheading"/>
       </w:pPr>
       <w:r>
-        <w:t>Overarching Flood Risk Management Framework</w:t>
+        <w:lastRenderedPageBreak/>
+        <w:t>Social Inclusion</w:t>
       </w:r>
     </w:p>
     <w:p>
@@ -148,7 +279,7 @@
         <w:t>{program</w:t>
       </w:r>
       <w:r>
-        <w:t>4</w:t>
+        <w:t>8</w:t>
       </w:r>
       <w:r>
         <w:t>}</w:t>
@@ -165,18 +296,10 @@
     </w:p>
     <w:p>
       <w:pPr>
-        <w:pStyle w:val="Enablesubheading"/>
-      </w:pPr>
-      <w:r>
-        <w:t>Whole-of-Society Approach</w:t>
-      </w:r>
-    </w:p>
-    <w:p>
-      <w:pPr>
         <w:pStyle w:val="Enablesubsubheading"/>
       </w:pPr>
       <w:r>
-        <w:t>Local Government</w:t>
+        <w:t>Education &amp; Risk Communication</w:t>
       </w:r>
     </w:p>
     <w:p>
@@ -184,35 +307,7 @@
         <w:t>{program</w:t>
       </w:r>
       <w:r>
-        <w:t>5</w:t>
-      </w:r>
-      <w:r>
-        <w:t>}</w:t>
-      </w:r>
-    </w:p>
-    <w:p>
-      <w:pPr>
-        <w:rPr>
-          <w:b/>
-          <w:bCs/>
-          <w:color w:val="6495ED"/>
-        </w:rPr>
-      </w:pPr>
-    </w:p>
-    <w:p>
-      <w:pPr>
-        <w:pStyle w:val="Enablesubsubheading"/>
-      </w:pPr>
-      <w:r>
-        <w:t>Public Participation &amp; Stakeholder Engagement</w:t>
-      </w:r>
-    </w:p>
-    <w:p>
-      <w:r>
-        <w:t>{program</w:t>
-      </w:r>
-      <w:r>
-        <w:t>6</w:t>
+        <w:t>9</w:t>
       </w:r>
       <w:r>
         <w:t>}</w:t>
@@ -235,44 +330,15 @@
         <w:pStyle w:val="Enablesubsubheading"/>
       </w:pPr>
       <w:r>
-        <w:t>Social Inclusion</w:t>
-      </w:r>
-    </w:p>
-    <w:p>
-      <w:r>
-        <w:t>{program</w:t>
-      </w:r>
-      <w:r>
-        <w:t>8</w:t>
-      </w:r>
-      <w:r>
-        <w:t>}</w:t>
-      </w:r>
-    </w:p>
-    <w:p>
-      <w:pPr>
-        <w:rPr>
-          <w:b/>
-          <w:bCs/>
-          <w:color w:val="6495ED"/>
-        </w:rPr>
-      </w:pPr>
-    </w:p>
-    <w:p>
-      <w:pPr>
-        <w:pStyle w:val="Enablesubsubheading"/>
-      </w:pPr>
-      <w:r>
-        <w:lastRenderedPageBreak/>
-        <w:t>Education &amp; Risk Communication</w:t>
-      </w:r>
-    </w:p>
-    <w:p>
-      <w:r>
-        <w:t>{program</w:t>
-      </w:r>
-      <w:r>
-        <w:t>9</w:t>
+        <w:t>Scientific Collaboration</w:t>
+      </w:r>
+    </w:p>
+    <w:p>
+      <w:r>
+        <w:t>{program1</w:t>
+      </w:r>
+      <w:r>
+        <w:t>0</w:t>
       </w:r>
       <w:r>
         <w:t>}</w:t>
@@ -295,7 +361,7 @@
         <w:pStyle w:val="Enablesubsubheading"/>
       </w:pPr>
       <w:r>
-        <w:t>Scientific Collaboration</w:t>
+        <w:t>Open Data</w:t>
       </w:r>
     </w:p>
     <w:p>
@@ -303,7 +369,7 @@
         <w:t>{program1</w:t>
       </w:r>
       <w:r>
-        <w:t>0</w:t>
+        <w:t>1</w:t>
       </w:r>
       <w:r>
         <w:t>}</w:t>
@@ -323,10 +389,18 @@
     </w:p>
     <w:p>
       <w:pPr>
+        <w:pStyle w:val="Enablesubheading"/>
+      </w:pPr>
+      <w:r>
+        <w:t>Hydrological and Meteorological Services</w:t>
+      </w:r>
+    </w:p>
+    <w:p>
+      <w:pPr>
         <w:pStyle w:val="Enablesubsubheading"/>
       </w:pPr>
       <w:r>
-        <w:t>Open Data</w:t>
+        <w:t>National Framework for NMS/NHS Services</w:t>
       </w:r>
     </w:p>
     <w:p>
@@ -334,7 +408,35 @@
         <w:t>{program1</w:t>
       </w:r>
       <w:r>
-        <w:t>1</w:t>
+        <w:t>4</w:t>
+      </w:r>
+      <w:r>
+        <w:t>}</w:t>
+      </w:r>
+    </w:p>
+    <w:p>
+      <w:pPr>
+        <w:rPr>
+          <w:b/>
+          <w:bCs/>
+          <w:color w:val="6495ED"/>
+        </w:rPr>
+      </w:pPr>
+    </w:p>
+    <w:p>
+      <w:pPr>
+        <w:pStyle w:val="Enablesubsubheading"/>
+      </w:pPr>
+      <w:r>
+        <w:t>Co-Production of Services</w:t>
+      </w:r>
+    </w:p>
+    <w:p>
+      <w:r>
+        <w:t>{program1</w:t>
+      </w:r>
+      <w:r>
+        <w:t>5</w:t>
       </w:r>
       <w:r>
         <w:t>}</w:t>
@@ -354,18 +456,26 @@
     </w:p>
     <w:p>
       <w:pPr>
-        <w:pStyle w:val="Enablesubheading"/>
-      </w:pPr>
-      <w:r>
-        <w:t>Hydrological and Meteorological Services</w:t>
-      </w:r>
-    </w:p>
-    <w:p>
-      <w:pPr>
-        <w:pStyle w:val="Enablesubsubheading"/>
-      </w:pPr>
-      <w:r>
-        <w:t>National Framework for NMS/NHS Services</w:t>
+        <w:pStyle w:val="Planheading"/>
+      </w:pPr>
+      <w:r>
+        <w:t>Plan</w:t>
+      </w:r>
+    </w:p>
+    <w:p>
+      <w:pPr>
+        <w:pStyle w:val="Plansubheading"/>
+      </w:pPr>
+      <w:r>
+        <w:t>Flood and Drought Risk Mitigation and Contingency Planning</w:t>
+      </w:r>
+    </w:p>
+    <w:p>
+      <w:pPr>
+        <w:pStyle w:val="Plansubsubheading"/>
+      </w:pPr>
+      <w:r>
+        <w:t>Integrated River Basin Planning</w:t>
       </w:r>
     </w:p>
     <w:p>
@@ -373,35 +483,7 @@
         <w:t>{program1</w:t>
       </w:r>
       <w:r>
-        <w:t>4</w:t>
-      </w:r>
-      <w:r>
-        <w:t>}</w:t>
-      </w:r>
-    </w:p>
-    <w:p>
-      <w:pPr>
-        <w:rPr>
-          <w:b/>
-          <w:bCs/>
-          <w:color w:val="6495ED"/>
-        </w:rPr>
-      </w:pPr>
-    </w:p>
-    <w:p>
-      <w:pPr>
-        <w:pStyle w:val="Enablesubsubheading"/>
-      </w:pPr>
-      <w:r>
-        <w:t>Co-Production of Services</w:t>
-      </w:r>
-    </w:p>
-    <w:p>
-      <w:r>
-        <w:t>{program1</w:t>
-      </w:r>
-      <w:r>
-        <w:t>5</w:t>
+        <w:t>6</w:t>
       </w:r>
       <w:r>
         <w:t>}</w:t>
@@ -421,26 +503,10 @@
     </w:p>
     <w:p>
       <w:pPr>
-        <w:pStyle w:val="Planheading"/>
-      </w:pPr>
-      <w:r>
-        <w:t>Plan</w:t>
-      </w:r>
-    </w:p>
-    <w:p>
-      <w:pPr>
-        <w:pStyle w:val="Plansubheading"/>
-      </w:pPr>
-      <w:r>
-        <w:t>Flood and Drought Risk Mitigation and Contingency Planning</w:t>
-      </w:r>
-    </w:p>
-    <w:p>
-      <w:pPr>
         <w:pStyle w:val="Plansubsubheading"/>
       </w:pPr>
       <w:r>
-        <w:t>Integrated River Basin Planning</w:t>
+        <w:t>Coastal Zone Management Planning</w:t>
       </w:r>
     </w:p>
     <w:p>
@@ -448,7 +514,175 @@
         <w:t>{program1</w:t>
       </w:r>
       <w:r>
-        <w:t>6</w:t>
+        <w:t>7</w:t>
+      </w:r>
+      <w:r>
+        <w:t>}</w:t>
+      </w:r>
+    </w:p>
+    <w:p>
+      <w:pPr>
+        <w:rPr>
+          <w:b/>
+          <w:bCs/>
+          <w:color w:val="6495ED"/>
+        </w:rPr>
+      </w:pPr>
+    </w:p>
+    <w:p>
+      <w:pPr>
+        <w:pStyle w:val="Plansubsubheading"/>
+      </w:pPr>
+      <w:r>
+        <w:t>Urban Water Supply Planning</w:t>
+      </w:r>
+    </w:p>
+    <w:p>
+      <w:r>
+        <w:t>{program1</w:t>
+      </w:r>
+      <w:r>
+        <w:t>8</w:t>
+      </w:r>
+      <w:r>
+        <w:t>}</w:t>
+      </w:r>
+    </w:p>
+    <w:p>
+      <w:pPr>
+        <w:rPr>
+          <w:b/>
+          <w:bCs/>
+          <w:color w:val="6495ED"/>
+        </w:rPr>
+      </w:pPr>
+    </w:p>
+    <w:p>
+      <w:pPr>
+        <w:pStyle w:val="Plansubsubheading"/>
+      </w:pPr>
+      <w:r>
+        <w:t>Irrigation Water Supply Planning</w:t>
+      </w:r>
+    </w:p>
+    <w:p>
+      <w:r>
+        <w:t>{program1</w:t>
+      </w:r>
+      <w:r>
+        <w:t>9</w:t>
+      </w:r>
+      <w:r>
+        <w:t>}</w:t>
+      </w:r>
+    </w:p>
+    <w:p/>
+    <w:p>
+      <w:pPr>
+        <w:pStyle w:val="Plansubsubheading"/>
+      </w:pPr>
+      <w:r>
+        <w:t>Local Flood Risk Mitigation Planning</w:t>
+      </w:r>
+    </w:p>
+    <w:p>
+      <w:r>
+        <w:t>{program</w:t>
+      </w:r>
+      <w:r>
+        <w:t>7</w:t>
+      </w:r>
+      <w:r>
+        <w:t>}</w:t>
+      </w:r>
+    </w:p>
+    <w:p/>
+    <w:p>
+      <w:pPr>
+        <w:pStyle w:val="Investheading"/>
+      </w:pPr>
+      <w:r>
+        <w:t>Invest</w:t>
+      </w:r>
+    </w:p>
+    <w:p>
+      <w:pPr>
+        <w:pStyle w:val="Investsubheading"/>
+      </w:pPr>
+      <w:r>
+        <w:t>Healthy Watersheds</w:t>
+      </w:r>
+    </w:p>
+    <w:p>
+      <w:pPr>
+        <w:pStyle w:val="Investsubsubheading"/>
+      </w:pPr>
+      <w:r>
+        <w:t>Agriculture Policies and Climate Smart Agriculture</w:t>
+      </w:r>
+    </w:p>
+    <w:p>
+      <w:r>
+        <w:t>{program1</w:t>
+      </w:r>
+      <w:r>
+        <w:t>2</w:t>
+      </w:r>
+      <w:r>
+        <w:t>}</w:t>
+      </w:r>
+    </w:p>
+    <w:p>
+      <w:pPr>
+        <w:rPr>
+          <w:b/>
+          <w:bCs/>
+          <w:color w:val="6495ED"/>
+        </w:rPr>
+      </w:pPr>
+    </w:p>
+    <w:p>
+      <w:pPr>
+        <w:pStyle w:val="Investsubsubheading"/>
+      </w:pPr>
+      <w:r>
+        <w:t>Forest Management</w:t>
+      </w:r>
+    </w:p>
+    <w:p>
+      <w:r>
+        <w:t>{program1</w:t>
+      </w:r>
+      <w:r>
+        <w:t>3</w:t>
+      </w:r>
+      <w:r>
+        <w:t>}</w:t>
+      </w:r>
+    </w:p>
+    <w:p>
+      <w:pPr>
+        <w:rPr>
+          <w:b/>
+          <w:bCs/>
+          <w:color w:val="6495ED"/>
+        </w:rPr>
+      </w:pPr>
+    </w:p>
+    <w:p>
+      <w:pPr>
+        <w:pStyle w:val="Investsubsubheading"/>
+      </w:pPr>
+      <w:r>
+        <w:t>Wetlands Management</w:t>
+      </w:r>
+    </w:p>
+    <w:p>
+      <w:r>
+        <w:t>{program</w:t>
+      </w:r>
+      <w:r>
+        <w:t>20</w:t>
       </w:r>
       <w:r>
         <w:t>}</w:t>
@@ -468,87 +702,10 @@
     </w:p>
     <w:p>
       <w:pPr>
-        <w:pStyle w:val="Plansubsubheading"/>
-      </w:pPr>
-      <w:r>
-        <w:t>Coastal Zone Management Planning</w:t>
-      </w:r>
-    </w:p>
-    <w:p>
-      <w:r>
-        <w:t>{program1</w:t>
-      </w:r>
-      <w:r>
-        <w:t>7</w:t>
-      </w:r>
-      <w:r>
-        <w:t>}</w:t>
-      </w:r>
-    </w:p>
-    <w:p>
-      <w:pPr>
-        <w:rPr>
-          <w:b/>
-          <w:bCs/>
-          <w:color w:val="6495ED"/>
-        </w:rPr>
-      </w:pPr>
-    </w:p>
-    <w:p>
-      <w:pPr>
-        <w:pStyle w:val="Plansubsubheading"/>
-      </w:pPr>
-      <w:r>
-        <w:lastRenderedPageBreak/>
-        <w:t>Urban Water Supply Planning</w:t>
-      </w:r>
-    </w:p>
-    <w:p>
-      <w:r>
-        <w:t>{program1</w:t>
-      </w:r>
-      <w:r>
-        <w:t>8</w:t>
-      </w:r>
-      <w:r>
-        <w:t>}</w:t>
-      </w:r>
-    </w:p>
-    <w:p>
-      <w:pPr>
-        <w:rPr>
-          <w:b/>
-          <w:bCs/>
-          <w:color w:val="6495ED"/>
-        </w:rPr>
-      </w:pPr>
-    </w:p>
-    <w:p>
-      <w:pPr>
-        <w:pStyle w:val="Plansubsubheading"/>
-      </w:pPr>
-      <w:r>
-        <w:t>Irrigation Water Supply Planning</w:t>
-      </w:r>
-    </w:p>
-    <w:p>
-      <w:r>
-        <w:t>{program1</w:t>
-      </w:r>
-      <w:r>
-        <w:t>9</w:t>
-      </w:r>
-      <w:r>
-        <w:t>}</w:t>
-      </w:r>
-    </w:p>
-    <w:p/>
-    <w:p>
-      <w:pPr>
-        <w:pStyle w:val="Plansubsubheading"/>
-      </w:pPr>
-      <w:r>
-        <w:t>Local Flood Risk Mitigation Planning</w:t>
+        <w:pStyle w:val="Investsubsubheading"/>
+      </w:pPr>
+      <w:r>
+        <w:t>Local Watershed Management Organizations</w:t>
       </w:r>
     </w:p>
     <w:p>
@@ -556,99 +713,7 @@
         <w:t>{program</w:t>
       </w:r>
       <w:r>
-        <w:t>7</w:t>
-      </w:r>
-      <w:r>
-        <w:t>}</w:t>
-      </w:r>
-    </w:p>
-    <w:p/>
-    <w:p>
-      <w:pPr>
-        <w:pStyle w:val="Investheading"/>
-      </w:pPr>
-      <w:r>
-        <w:t>Invest</w:t>
-      </w:r>
-    </w:p>
-    <w:p>
-      <w:pPr>
-        <w:pStyle w:val="Investsubheading"/>
-      </w:pPr>
-      <w:r>
-        <w:t>Healthy Watersheds</w:t>
-      </w:r>
-    </w:p>
-    <w:p>
-      <w:pPr>
-        <w:pStyle w:val="Investsubsubheading"/>
-      </w:pPr>
-      <w:r>
-        <w:t>Agriculture Policies and Climate Smart Agriculture</w:t>
-      </w:r>
-    </w:p>
-    <w:p>
-      <w:r>
-        <w:t>{program1</w:t>
-      </w:r>
-      <w:r>
-        <w:t>2</w:t>
-      </w:r>
-      <w:r>
-        <w:t>}</w:t>
-      </w:r>
-    </w:p>
-    <w:p>
-      <w:pPr>
-        <w:rPr>
-          <w:b/>
-          <w:bCs/>
-          <w:color w:val="6495ED"/>
-        </w:rPr>
-      </w:pPr>
-    </w:p>
-    <w:p>
-      <w:pPr>
-        <w:pStyle w:val="Investsubsubheading"/>
-      </w:pPr>
-      <w:r>
-        <w:t>Forest Management</w:t>
-      </w:r>
-    </w:p>
-    <w:p>
-      <w:r>
-        <w:t>{program1</w:t>
-      </w:r>
-      <w:r>
-        <w:t>3</w:t>
-      </w:r>
-      <w:r>
-        <w:t>}</w:t>
-      </w:r>
-    </w:p>
-    <w:p>
-      <w:pPr>
-        <w:rPr>
-          <w:b/>
-          <w:bCs/>
-          <w:color w:val="6495ED"/>
-        </w:rPr>
-      </w:pPr>
-    </w:p>
-    <w:p>
-      <w:pPr>
-        <w:pStyle w:val="Investsubsubheading"/>
-      </w:pPr>
-      <w:r>
-        <w:t>Wetlands Management</w:t>
-      </w:r>
-    </w:p>
-    <w:p>
-      <w:r>
-        <w:t>{program</w:t>
-      </w:r>
-      <w:r>
-        <w:t>20</w:t>
+        <w:t>21</w:t>
       </w:r>
       <w:r>
         <w:t>}</w:t>
@@ -671,7 +736,7 @@
         <w:pStyle w:val="Investsubsubheading"/>
       </w:pPr>
       <w:r>
-        <w:t>Local Watershed Management Organizations</w:t>
+        <w:t>Watershed Management</w:t>
       </w:r>
     </w:p>
     <w:p>
@@ -679,7 +744,46 @@
         <w:t>{program</w:t>
       </w:r>
       <w:r>
-        <w:t>21</w:t>
+        <w:t>22</w:t>
+      </w:r>
+      <w:r>
+        <w:t>}</w:t>
+      </w:r>
+    </w:p>
+    <w:p>
+      <w:pPr>
+        <w:rPr>
+          <w:b/>
+          <w:bCs/>
+          <w:color w:val="6495ED"/>
+        </w:rPr>
+      </w:pPr>
+    </w:p>
+    <w:p>
+      <w:pPr>
+        <w:pStyle w:val="Investsubheading"/>
+      </w:pPr>
+      <w:r>
+        <w:t xml:space="preserve">Water Resources </w:t>
+      </w:r>
+      <w:r>
+        <w:t>Infrastructure</w:t>
+      </w:r>
+    </w:p>
+    <w:p>
+      <w:pPr>
+        <w:pStyle w:val="Investsubsubheading"/>
+      </w:pPr>
+      <w:r>
+        <w:t>Water Resources Investment Policy</w:t>
+      </w:r>
+    </w:p>
+    <w:p>
+      <w:r>
+        <w:t>{program</w:t>
+      </w:r>
+      <w:r>
+        <w:t>23</w:t>
       </w:r>
       <w:r>
         <w:t>}</w:t>
@@ -702,7 +806,7 @@
         <w:pStyle w:val="Investsubsubheading"/>
       </w:pPr>
       <w:r>
-        <w:t>Watershed Management</w:t>
+        <w:t>Dam Safety</w:t>
       </w:r>
     </w:p>
     <w:p>
@@ -710,47 +814,7 @@
         <w:t>{program</w:t>
       </w:r>
       <w:r>
-        <w:t>22</w:t>
-      </w:r>
-      <w:r>
-        <w:t>}</w:t>
-      </w:r>
-    </w:p>
-    <w:p>
-      <w:pPr>
-        <w:rPr>
-          <w:b/>
-          <w:bCs/>
-          <w:color w:val="6495ED"/>
-        </w:rPr>
-      </w:pPr>
-    </w:p>
-    <w:p>
-      <w:pPr>
-        <w:pStyle w:val="Investsubheading"/>
-      </w:pPr>
-      <w:r>
-        <w:lastRenderedPageBreak/>
-        <w:t xml:space="preserve">Water Resources </w:t>
-      </w:r>
-      <w:r>
-        <w:t>Infrastructure</w:t>
-      </w:r>
-    </w:p>
-    <w:p>
-      <w:pPr>
-        <w:pStyle w:val="Investsubsubheading"/>
-      </w:pPr>
-      <w:r>
-        <w:t>Water Resources Investment Policy</w:t>
-      </w:r>
-    </w:p>
-    <w:p>
-      <w:r>
-        <w:t>{program</w:t>
-      </w:r>
-      <w:r>
-        <w:t>23</w:t>
+        <w:t>24</w:t>
       </w:r>
       <w:r>
         <w:t>}</w:t>
@@ -773,7 +837,7 @@
         <w:pStyle w:val="Investsubsubheading"/>
       </w:pPr>
       <w:r>
-        <w:t>Dam Safety</w:t>
+        <w:t>Flood Infrastructure Safety</w:t>
       </w:r>
     </w:p>
     <w:p>
@@ -781,7 +845,71 @@
         <w:t>{program</w:t>
       </w:r>
       <w:r>
-        <w:t>24</w:t>
+        <w:t>25</w:t>
+      </w:r>
+      <w:r>
+        <w:t>}</w:t>
+      </w:r>
+    </w:p>
+    <w:p/>
+    <w:p>
+      <w:pPr>
+        <w:pStyle w:val="Controlheading"/>
+      </w:pPr>
+      <w:r>
+        <w:t>Control</w:t>
+      </w:r>
+    </w:p>
+    <w:p>
+      <w:pPr>
+        <w:pStyle w:val="Controlsubheading"/>
+      </w:pPr>
+      <w:r>
+        <w:t>Water Allocation and Groundwater Management</w:t>
+      </w:r>
+    </w:p>
+    <w:p>
+      <w:pPr>
+        <w:pStyle w:val="Controlsubsubheading"/>
+      </w:pPr>
+      <w:r>
+        <w:t>Flexible Water Allocation</w:t>
+      </w:r>
+    </w:p>
+    <w:p>
+      <w:r>
+        <w:t>{program</w:t>
+      </w:r>
+      <w:r>
+        <w:t>26</w:t>
+      </w:r>
+      <w:r>
+        <w:t>}</w:t>
+      </w:r>
+    </w:p>
+    <w:p>
+      <w:pPr>
+        <w:rPr>
+          <w:b/>
+          <w:bCs/>
+          <w:color w:val="6495ED"/>
+        </w:rPr>
+      </w:pPr>
+    </w:p>
+    <w:p>
+      <w:pPr>
+        <w:pStyle w:val="Controlsubsubheading"/>
+      </w:pPr>
+      <w:r>
+        <w:t>Conjunctive Groundwater Management</w:t>
+      </w:r>
+    </w:p>
+    <w:p>
+      <w:r>
+        <w:t>{program</w:t>
+      </w:r>
+      <w:r>
+        <w:t>27</w:t>
       </w:r>
       <w:r>
         <w:t>}</w:t>
@@ -801,10 +929,19 @@
     </w:p>
     <w:p>
       <w:pPr>
-        <w:pStyle w:val="Investsubsubheading"/>
-      </w:pPr>
-      <w:r>
-        <w:t>Flood Infrastructure Safety</w:t>
+        <w:pStyle w:val="Controlsubheading"/>
+      </w:pPr>
+      <w:r>
+        <w:lastRenderedPageBreak/>
+        <w:t>Floodplain Management</w:t>
+      </w:r>
+    </w:p>
+    <w:p>
+      <w:pPr>
+        <w:pStyle w:val="Controlsubsubheading"/>
+      </w:pPr>
+      <w:r>
+        <w:t>Floodplain Mapping</w:t>
       </w:r>
     </w:p>
     <w:p>
@@ -812,43 +949,7 @@
         <w:t>{program</w:t>
       </w:r>
       <w:r>
-        <w:t>25</w:t>
-      </w:r>
-      <w:r>
-        <w:t>}</w:t>
-      </w:r>
-    </w:p>
-    <w:p/>
-    <w:p>
-      <w:pPr>
-        <w:pStyle w:val="Controlheading"/>
-      </w:pPr>
-      <w:r>
-        <w:t>Control</w:t>
-      </w:r>
-    </w:p>
-    <w:p>
-      <w:pPr>
-        <w:pStyle w:val="Controlsubheading"/>
-      </w:pPr>
-      <w:r>
-        <w:t>Water Allocation and Groundwater Management</w:t>
-      </w:r>
-    </w:p>
-    <w:p>
-      <w:pPr>
-        <w:pStyle w:val="Controlsubsubheading"/>
-      </w:pPr>
-      <w:r>
-        <w:t>Flexible Water Allocation</w:t>
-      </w:r>
-    </w:p>
-    <w:p>
-      <w:r>
-        <w:t>{program</w:t>
-      </w:r>
-      <w:r>
-        <w:t>26</w:t>
+        <w:t>28</w:t>
       </w:r>
       <w:r>
         <w:t>}</w:t>
@@ -868,7 +969,7 @@
         <w:pStyle w:val="Controlsubsubheading"/>
       </w:pPr>
       <w:r>
-        <w:t>Conjunctive Groundwater Management</w:t>
+        <w:t>Floodplain Regulation</w:t>
       </w:r>
     </w:p>
     <w:p>
@@ -876,7 +977,7 @@
         <w:t>{program</w:t>
       </w:r>
       <w:r>
-        <w:t>27</w:t>
+        <w:t>29</w:t>
       </w:r>
       <w:r>
         <w:t>}</w:t>
@@ -896,18 +997,10 @@
     </w:p>
     <w:p>
       <w:pPr>
-        <w:pStyle w:val="Controlsubheading"/>
-      </w:pPr>
-      <w:r>
-        <w:t>Floodplain Management</w:t>
-      </w:r>
-    </w:p>
-    <w:p>
-      <w:pPr>
         <w:pStyle w:val="Controlsubsubheading"/>
       </w:pPr>
       <w:r>
-        <w:t>Floodplain Mapping</w:t>
+        <w:t>Local Flood Mitigation Planning</w:t>
       </w:r>
     </w:p>
     <w:p>
@@ -915,27 +1008,35 @@
         <w:t>{program</w:t>
       </w:r>
       <w:r>
-        <w:t>28</w:t>
-      </w:r>
-      <w:r>
-        <w:t>}</w:t>
-      </w:r>
-    </w:p>
-    <w:p>
-      <w:pPr>
-        <w:rPr>
-          <w:b/>
-          <w:bCs/>
-          <w:color w:val="6495ED"/>
-        </w:rPr>
-      </w:pPr>
-    </w:p>
-    <w:p>
-      <w:pPr>
-        <w:pStyle w:val="Controlsubsubheading"/>
-      </w:pPr>
-      <w:r>
-        <w:t>Floodplain Regulation</w:t>
+        <w:t>30</w:t>
+      </w:r>
+      <w:r>
+        <w:t>}</w:t>
+      </w:r>
+    </w:p>
+    <w:p/>
+    <w:p>
+      <w:pPr>
+        <w:pStyle w:val="Respondheading"/>
+      </w:pPr>
+      <w:r>
+        <w:t>Respond</w:t>
+      </w:r>
+    </w:p>
+    <w:p>
+      <w:pPr>
+        <w:pStyle w:val="Respondsubheading"/>
+      </w:pPr>
+      <w:r>
+        <w:t>Drought Monitoring, Response and Recovery</w:t>
+      </w:r>
+    </w:p>
+    <w:p>
+      <w:pPr>
+        <w:pStyle w:val="Respondsubsubheading"/>
+      </w:pPr>
+      <w:r>
+        <w:t>Drought Monitoring Program</w:t>
       </w:r>
     </w:p>
     <w:p>
@@ -943,7 +1044,7 @@
         <w:t>{program</w:t>
       </w:r>
       <w:r>
-        <w:t>29</w:t>
+        <w:t>31</w:t>
       </w:r>
       <w:r>
         <w:t>}</w:t>
@@ -963,10 +1064,10 @@
     </w:p>
     <w:p>
       <w:pPr>
-        <w:pStyle w:val="Controlsubsubheading"/>
-      </w:pPr>
-      <w:r>
-        <w:t>Local Flood Mitigation Planning</w:t>
+        <w:pStyle w:val="Respondsubsubheading"/>
+      </w:pPr>
+      <w:r>
+        <w:t>WRM Drought Response</w:t>
       </w:r>
     </w:p>
     <w:p>
@@ -974,43 +1075,7 @@
         <w:t>{program</w:t>
       </w:r>
       <w:r>
-        <w:t>30</w:t>
-      </w:r>
-      <w:r>
-        <w:t>}</w:t>
-      </w:r>
-    </w:p>
-    <w:p/>
-    <w:p>
-      <w:pPr>
-        <w:pStyle w:val="Respondheading"/>
-      </w:pPr>
-      <w:r>
-        <w:t>Respond</w:t>
-      </w:r>
-    </w:p>
-    <w:p>
-      <w:pPr>
-        <w:pStyle w:val="Respondsubheading"/>
-      </w:pPr>
-      <w:r>
-        <w:t>Drought Monitoring, Response and Recovery</w:t>
-      </w:r>
-    </w:p>
-    <w:p>
-      <w:pPr>
-        <w:pStyle w:val="Respondsubsubheading"/>
-      </w:pPr>
-      <w:r>
-        <w:t>Drought Monitoring Program</w:t>
-      </w:r>
-    </w:p>
-    <w:p>
-      <w:r>
-        <w:t>{program</w:t>
-      </w:r>
-      <w:r>
-        <w:t>31</w:t>
+        <w:t>32</w:t>
       </w:r>
       <w:r>
         <w:t>}</w:t>
@@ -1033,7 +1098,7 @@
         <w:pStyle w:val="Respondsubsubheading"/>
       </w:pPr>
       <w:r>
-        <w:t>WRM Drought Response</w:t>
+        <w:t>Agriculture Drought Response</w:t>
       </w:r>
     </w:p>
     <w:p>
@@ -1041,7 +1106,7 @@
         <w:t>{program</w:t>
       </w:r>
       <w:r>
-        <w:t>32</w:t>
+        <w:t>33</w:t>
       </w:r>
       <w:r>
         <w:t>}</w:t>
@@ -1064,7 +1129,7 @@
         <w:pStyle w:val="Respondsubsubheading"/>
       </w:pPr>
       <w:r>
-        <w:t>Agriculture Drought Response</w:t>
+        <w:t>Social Protection Drought Response</w:t>
       </w:r>
     </w:p>
     <w:p>
@@ -1072,7 +1137,35 @@
         <w:t>{program</w:t>
       </w:r>
       <w:r>
-        <w:t>33</w:t>
+        <w:t>34</w:t>
+      </w:r>
+      <w:r>
+        <w:t>}</w:t>
+      </w:r>
+    </w:p>
+    <w:p/>
+    <w:p>
+      <w:pPr>
+        <w:pStyle w:val="Respondsubheading"/>
+      </w:pPr>
+      <w:r>
+        <w:t>Flood Monitoring, Response and Recovery</w:t>
+      </w:r>
+    </w:p>
+    <w:p>
+      <w:pPr>
+        <w:pStyle w:val="Respondsubsubheading"/>
+      </w:pPr>
+      <w:r>
+        <w:t>Flood Forecasting and Warning</w:t>
+      </w:r>
+    </w:p>
+    <w:p>
+      <w:r>
+        <w:t>{program</w:t>
+      </w:r>
+      <w:r>
+        <w:t>35</w:t>
       </w:r>
       <w:r>
         <w:t>}</w:t>
@@ -1095,7 +1188,7 @@
         <w:pStyle w:val="Respondsubsubheading"/>
       </w:pPr>
       <w:r>
-        <w:t>Social Protection Drought Response</w:t>
+        <w:t>Flood Emergency Preparedness, Response, and Relief</w:t>
       </w:r>
     </w:p>
     <w:p>
@@ -1103,7 +1196,7 @@
         <w:t>{program</w:t>
       </w:r>
       <w:r>
-        <w:t>34</w:t>
+        <w:t>36</w:t>
       </w:r>
       <w:r>
         <w:t>}</w:t>
@@ -1112,10 +1205,30 @@
     <w:p/>
     <w:p>
       <w:pPr>
+        <w:pStyle w:val="Respondsubsubheading"/>
+      </w:pPr>
+      <w:r>
+        <w:t>Flood Disaster Recovery</w:t>
+      </w:r>
+    </w:p>
+    <w:p>
+      <w:r>
+        <w:t>{program</w:t>
+      </w:r>
+      <w:r>
+        <w:t>37</w:t>
+      </w:r>
+      <w:r>
+        <w:t>}</w:t>
+      </w:r>
+    </w:p>
+    <w:p/>
+    <w:p>
+      <w:pPr>
         <w:pStyle w:val="Respondsubheading"/>
       </w:pPr>
       <w:r>
-        <w:t>Flood Monitoring, Response and Recovery</w:t>
+        <w:t>Disaster Risk Financing</w:t>
       </w:r>
     </w:p>
     <w:p>
@@ -1123,7 +1236,7 @@
         <w:pStyle w:val="Respondsubsubheading"/>
       </w:pPr>
       <w:r>
-        <w:t>Flood Forecasting and Warning</w:t>
+        <w:t>Disaster Risk Financing National Sector Framework and Instruments</w:t>
       </w:r>
     </w:p>
     <w:p>
@@ -1131,7 +1244,7 @@
         <w:t>{program</w:t>
       </w:r>
       <w:r>
-        <w:t>35</w:t>
+        <w:t>38</w:t>
       </w:r>
       <w:r>
         <w:t>}</w:t>
@@ -1149,87 +1262,13 @@
         </w:rPr>
       </w:pPr>
     </w:p>
-    <w:p>
-      <w:pPr>
-        <w:pStyle w:val="Respondsubsubheading"/>
-      </w:pPr>
-      <w:r>
-        <w:lastRenderedPageBreak/>
-        <w:t>Flood Emergency Preparedness, Response, and Relief</w:t>
-      </w:r>
-    </w:p>
-    <w:p>
-      <w:r>
-        <w:t>{program</w:t>
-      </w:r>
-      <w:r>
-        <w:t>36</w:t>
-      </w:r>
-      <w:r>
-        <w:t>}</w:t>
-      </w:r>
-    </w:p>
-    <w:p/>
-    <w:p>
-      <w:pPr>
-        <w:pStyle w:val="Respondsubsubheading"/>
-      </w:pPr>
-      <w:r>
-        <w:t>Flood Disaster Recovery</w:t>
-      </w:r>
-    </w:p>
-    <w:p>
-      <w:r>
-        <w:t>{program</w:t>
-      </w:r>
-      <w:r>
-        <w:t>37</w:t>
-      </w:r>
-      <w:r>
-        <w:t>}</w:t>
-      </w:r>
-    </w:p>
-    <w:p/>
-    <w:p>
-      <w:pPr>
-        <w:pStyle w:val="Respondsubheading"/>
-      </w:pPr>
-      <w:r>
-        <w:t>Disaster Risk Financing</w:t>
-      </w:r>
-    </w:p>
-    <w:p>
-      <w:pPr>
-        <w:pStyle w:val="Respondsubsubheading"/>
-      </w:pPr>
-      <w:r>
-        <w:t>Disaster Risk Financing National Sector Framework and Instruments</w:t>
-      </w:r>
-    </w:p>
-    <w:p>
-      <w:r>
-        <w:t>{program</w:t>
-      </w:r>
-      <w:r>
-        <w:t>38</w:t>
-      </w:r>
-      <w:r>
-        <w:t>}</w:t>
-      </w:r>
-    </w:p>
-    <w:p>
-      <w:pPr>
-        <w:rPr>
-          <w:rFonts w:ascii="Roboto" w:hAnsi="Roboto"/>
-          <w:color w:val="8B0000"/>
-          <w:spacing w:val="4"/>
-          <w:sz w:val="30"/>
-          <w:szCs w:val="30"/>
-          <w:shd w:val="clear" w:color="auto" w:fill="FFFFFF"/>
-        </w:rPr>
-      </w:pPr>
-    </w:p>
     <w:sectPr>
+      <w:headerReference w:type="even" r:id="rId7"/>
+      <w:headerReference w:type="default" r:id="rId8"/>
+      <w:footerReference w:type="even" r:id="rId9"/>
+      <w:footerReference w:type="default" r:id="rId10"/>
+      <w:headerReference w:type="first" r:id="rId11"/>
+      <w:footerReference w:type="first" r:id="rId12"/>
       <w:pgSz w:w="11906" w:h="16838"/>
       <w:pgMar w:top="1440" w:right="1440" w:bottom="1440" w:left="1440" w:header="708" w:footer="708" w:gutter="0"/>
       <w:cols w:space="708"/>
@@ -1239,8 +1278,461 @@
 </w:document>
 </file>
 
+<file path=word/endnotes.xml><?xml version="1.0" encoding="utf-8"?>
+<w:endnotes xmlns:wpc="http://schemas.microsoft.com/office/word/2010/wordprocessingCanvas" xmlns:cx="http://schemas.microsoft.com/office/drawing/2014/chartex" xmlns:cx1="http://schemas.microsoft.com/office/drawing/2015/9/8/chartex" xmlns:cx2="http://schemas.microsoft.com/office/drawing/2015/10/21/chartex" xmlns:cx3="http://schemas.microsoft.com/office/drawing/2016/5/9/chartex" xmlns:cx4="http://schemas.microsoft.com/office/drawing/2016/5/10/chartex" xmlns:cx5="http://schemas.microsoft.com/office/drawing/2016/5/11/chartex" xmlns:cx6="http://schemas.microsoft.com/office/drawing/2016/5/12/chartex" xmlns:cx7="http://schemas.microsoft.com/office/drawing/2016/5/13/chartex" xmlns:cx8="http://schemas.microsoft.com/office/drawing/2016/5/14/chartex" xmlns:mc="http://schemas.openxmlformats.org/markup-compatibility/2006" xmlns:aink="http://schemas.microsoft.com/office/drawing/2016/ink" xmlns:am3d="http://schemas.microsoft.com/office/drawing/2017/model3d" xmlns:o="urn:schemas-microsoft-com:office:office" xmlns:oel="http://schemas.microsoft.com/office/2019/extlst" xmlns:r="http://schemas.openxmlformats.org/officeDocument/2006/relationships" xmlns:m="http://schemas.openxmlformats.org/officeDocument/2006/math" xmlns:v="urn:schemas-microsoft-com:vml" xmlns:wp14="http://schemas.microsoft.com/office/word/2010/wordprocessingDrawing" xmlns:wp="http://schemas.openxmlformats.org/drawingml/2006/wordprocessingDrawing" xmlns:w10="urn:schemas-microsoft-com:office:word" xmlns:w="http://schemas.openxmlformats.org/wordprocessingml/2006/main" xmlns:w14="http://schemas.microsoft.com/office/word/2010/wordml" xmlns:w15="http://schemas.microsoft.com/office/word/2012/wordml" xmlns:w16cex="http://schemas.microsoft.com/office/word/2018/wordml/cex" xmlns:w16cid="http://schemas.microsoft.com/office/word/2016/wordml/cid" xmlns:w16="http://schemas.microsoft.com/office/word/2018/wordml" xmlns:w16du="http://schemas.microsoft.com/office/word/2023/wordml/word16du" xmlns:w16sdtdh="http://schemas.microsoft.com/office/word/2020/wordml/sdtdatahash" xmlns:w16sdtfl="http://schemas.microsoft.com/office/word/2024/wordml/sdtformatlock" xmlns:w16se="http://schemas.microsoft.com/office/word/2015/wordml/symex" xmlns:wpg="http://schemas.microsoft.com/office/word/2010/wordprocessingGroup" xmlns:wpi="http://schemas.microsoft.com/office/word/2010/wordprocessingInk" xmlns:wne="http://schemas.microsoft.com/office/word/2006/wordml" xmlns:wps="http://schemas.microsoft.com/office/word/2010/wordprocessingShape" mc:Ignorable="w14 w15 w16se w16cid w16 w16cex w16sdtdh w16sdtfl w16du wp14">
+  <w:endnote w:type="separator" w:id="-1">
+    <w:p>
+      <w:pPr>
+        <w:spacing w:after="0" w:line="240" w:lineRule="auto"/>
+      </w:pPr>
+      <w:r>
+        <w:separator/>
+      </w:r>
+    </w:p>
+  </w:endnote>
+  <w:endnote w:type="continuationSeparator" w:id="0">
+    <w:p>
+      <w:pPr>
+        <w:spacing w:after="0" w:line="240" w:lineRule="auto"/>
+      </w:pPr>
+      <w:r>
+        <w:continuationSeparator/>
+      </w:r>
+    </w:p>
+  </w:endnote>
+</w:endnotes>
+</file>
+
+<file path=word/footer1.xml><?xml version="1.0" encoding="utf-8"?>
+<w:ftr xmlns:wpc="http://schemas.microsoft.com/office/word/2010/wordprocessingCanvas" xmlns:cx="http://schemas.microsoft.com/office/drawing/2014/chartex" xmlns:cx1="http://schemas.microsoft.com/office/drawing/2015/9/8/chartex" xmlns:cx2="http://schemas.microsoft.com/office/drawing/2015/10/21/chartex" xmlns:cx3="http://schemas.microsoft.com/office/drawing/2016/5/9/chartex" xmlns:cx4="http://schemas.microsoft.com/office/drawing/2016/5/10/chartex" xmlns:cx5="http://schemas.microsoft.com/office/drawing/2016/5/11/chartex" xmlns:cx6="http://schemas.microsoft.com/office/drawing/2016/5/12/chartex" xmlns:cx7="http://schemas.microsoft.com/office/drawing/2016/5/13/chartex" xmlns:cx8="http://schemas.microsoft.com/office/drawing/2016/5/14/chartex" xmlns:mc="http://schemas.openxmlformats.org/markup-compatibility/2006" xmlns:aink="http://schemas.microsoft.com/office/drawing/2016/ink" xmlns:am3d="http://schemas.microsoft.com/office/drawing/2017/model3d" xmlns:o="urn:schemas-microsoft-com:office:office" xmlns:oel="http://schemas.microsoft.com/office/2019/extlst" xmlns:r="http://schemas.openxmlformats.org/officeDocument/2006/relationships" xmlns:m="http://schemas.openxmlformats.org/officeDocument/2006/math" xmlns:v="urn:schemas-microsoft-com:vml" xmlns:wp14="http://schemas.microsoft.com/office/word/2010/wordprocessingDrawing" xmlns:wp="http://schemas.openxmlformats.org/drawingml/2006/wordprocessingDrawing" xmlns:w10="urn:schemas-microsoft-com:office:word" xmlns:w="http://schemas.openxmlformats.org/wordprocessingml/2006/main" xmlns:w14="http://schemas.microsoft.com/office/word/2010/wordml" xmlns:w15="http://schemas.microsoft.com/office/word/2012/wordml" xmlns:w16cex="http://schemas.microsoft.com/office/word/2018/wordml/cex" xmlns:w16cid="http://schemas.microsoft.com/office/word/2016/wordml/cid" xmlns:w16="http://schemas.microsoft.com/office/word/2018/wordml" xmlns:w16du="http://schemas.microsoft.com/office/word/2023/wordml/word16du" xmlns:w16sdtdh="http://schemas.microsoft.com/office/word/2020/wordml/sdtdatahash" xmlns:w16sdtfl="http://schemas.microsoft.com/office/word/2024/wordml/sdtformatlock" xmlns:w16se="http://schemas.microsoft.com/office/word/2015/wordml/symex" xmlns:wpg="http://schemas.microsoft.com/office/word/2010/wordprocessingGroup" xmlns:wpi="http://schemas.microsoft.com/office/word/2010/wordprocessingInk" xmlns:wne="http://schemas.microsoft.com/office/word/2006/wordml" xmlns:wps="http://schemas.microsoft.com/office/word/2010/wordprocessingShape" mc:Ignorable="w14 w15 w16se w16cid w16 w16cex w16sdtdh w16sdtfl w16du wp14">
+  <w:p>
+    <w:pPr>
+      <w:pStyle w:val="Footer"/>
+    </w:pPr>
+  </w:p>
+</w:ftr>
+</file>
+
+<file path=word/footer2.xml><?xml version="1.0" encoding="utf-8"?>
+<w:ftr xmlns:wpc="http://schemas.microsoft.com/office/word/2010/wordprocessingCanvas" xmlns:cx="http://schemas.microsoft.com/office/drawing/2014/chartex" xmlns:cx1="http://schemas.microsoft.com/office/drawing/2015/9/8/chartex" xmlns:cx2="http://schemas.microsoft.com/office/drawing/2015/10/21/chartex" xmlns:cx3="http://schemas.microsoft.com/office/drawing/2016/5/9/chartex" xmlns:cx4="http://schemas.microsoft.com/office/drawing/2016/5/10/chartex" xmlns:cx5="http://schemas.microsoft.com/office/drawing/2016/5/11/chartex" xmlns:cx6="http://schemas.microsoft.com/office/drawing/2016/5/12/chartex" xmlns:cx7="http://schemas.microsoft.com/office/drawing/2016/5/13/chartex" xmlns:cx8="http://schemas.microsoft.com/office/drawing/2016/5/14/chartex" xmlns:mc="http://schemas.openxmlformats.org/markup-compatibility/2006" xmlns:aink="http://schemas.microsoft.com/office/drawing/2016/ink" xmlns:am3d="http://schemas.microsoft.com/office/drawing/2017/model3d" xmlns:o="urn:schemas-microsoft-com:office:office" xmlns:oel="http://schemas.microsoft.com/office/2019/extlst" xmlns:r="http://schemas.openxmlformats.org/officeDocument/2006/relationships" xmlns:m="http://schemas.openxmlformats.org/officeDocument/2006/math" xmlns:v="urn:schemas-microsoft-com:vml" xmlns:wp14="http://schemas.microsoft.com/office/word/2010/wordprocessingDrawing" xmlns:wp="http://schemas.openxmlformats.org/drawingml/2006/wordprocessingDrawing" xmlns:w10="urn:schemas-microsoft-com:office:word" xmlns:w="http://schemas.openxmlformats.org/wordprocessingml/2006/main" xmlns:w14="http://schemas.microsoft.com/office/word/2010/wordml" xmlns:w15="http://schemas.microsoft.com/office/word/2012/wordml" xmlns:w16cex="http://schemas.microsoft.com/office/word/2018/wordml/cex" xmlns:w16cid="http://schemas.microsoft.com/office/word/2016/wordml/cid" xmlns:w16="http://schemas.microsoft.com/office/word/2018/wordml" xmlns:w16du="http://schemas.microsoft.com/office/word/2023/wordml/word16du" xmlns:w16sdtdh="http://schemas.microsoft.com/office/word/2020/wordml/sdtdatahash" xmlns:w16sdtfl="http://schemas.microsoft.com/office/word/2024/wordml/sdtformatlock" xmlns:w16se="http://schemas.microsoft.com/office/word/2015/wordml/symex" xmlns:wpg="http://schemas.microsoft.com/office/word/2010/wordprocessingGroup" xmlns:wpi="http://schemas.microsoft.com/office/word/2010/wordprocessingInk" xmlns:wne="http://schemas.microsoft.com/office/word/2006/wordml" xmlns:wps="http://schemas.microsoft.com/office/word/2010/wordprocessingShape" mc:Ignorable="w14 w15 w16se w16cid w16 w16cex w16sdtdh w16sdtfl w16du wp14">
+  <w:p>
+    <w:pPr>
+      <w:pStyle w:val="Footer"/>
+      <w:rPr>
+        <w:i/>
+        <w:iCs/>
+        <w:sz w:val="20"/>
+        <w:szCs w:val="20"/>
+      </w:rPr>
+    </w:pPr>
+  </w:p>
+  <w:p>
+    <w:pPr>
+      <w:pStyle w:val="Footer"/>
+      <w:rPr>
+        <w:i/>
+        <w:iCs/>
+        <w:sz w:val="20"/>
+        <w:szCs w:val="20"/>
+      </w:rPr>
+    </w:pPr>
+  </w:p>
+  <w:p>
+    <w:pPr>
+      <w:pStyle w:val="Footer"/>
+    </w:pPr>
+    <w:r>
+      <w:tab/>
+    </w:r>
+  </w:p>
+  <w:tbl>
+    <w:tblPr>
+      <w:tblStyle w:val="TableGrid"/>
+      <w:tblW w:w="0" w:type="auto"/>
+      <w:tblBorders>
+        <w:top w:val="none" w:sz="0" w:space="0" w:color="auto"/>
+        <w:left w:val="none" w:sz="0" w:space="0" w:color="auto"/>
+        <w:bottom w:val="none" w:sz="0" w:space="0" w:color="auto"/>
+        <w:right w:val="none" w:sz="0" w:space="0" w:color="auto"/>
+        <w:insideH w:val="none" w:sz="0" w:space="0" w:color="auto"/>
+        <w:insideV w:val="none" w:sz="0" w:space="0" w:color="auto"/>
+      </w:tblBorders>
+      <w:tblLook w:val="04A0" w:firstRow="1" w:lastRow="0" w:firstColumn="1" w:lastColumn="0" w:noHBand="0" w:noVBand="1"/>
+    </w:tblPr>
+    <w:tblGrid>
+      <w:gridCol w:w="3828"/>
+      <w:gridCol w:w="5188"/>
+    </w:tblGrid>
+    <w:tr>
+      <w:tc>
+        <w:tcPr>
+          <w:tcW w:w="3828" w:type="dxa"/>
+        </w:tcPr>
+        <w:p>
+          <w:pPr>
+            <w:pStyle w:val="Footer"/>
+            <w:rPr>
+              <w:sz w:val="18"/>
+              <w:szCs w:val="18"/>
+            </w:rPr>
+          </w:pPr>
+          <w:r>
+            <w:rPr>
+              <w:sz w:val="18"/>
+              <w:szCs w:val="18"/>
+            </w:rPr>
+            <w:t xml:space="preserve">User: </w:t>
+          </w:r>
+          <w:r>
+            <w:rPr>
+              <w:i/>
+              <w:iCs/>
+              <w:sz w:val="18"/>
+              <w:szCs w:val="18"/>
+            </w:rPr>
+            <w:t>{username}</w:t>
+          </w:r>
+          <w:r>
+            <w:rPr>
+              <w:sz w:val="18"/>
+              <w:szCs w:val="18"/>
+            </w:rPr>
+            <w:br/>
+            <w:t xml:space="preserve">Report date: </w:t>
+          </w:r>
+          <w:r>
+            <w:rPr>
+              <w:i/>
+              <w:iCs/>
+              <w:sz w:val="18"/>
+              <w:szCs w:val="18"/>
+            </w:rPr>
+            <w:t>{date}</w:t>
+          </w:r>
+          <w:r>
+            <w:rPr>
+              <w:sz w:val="18"/>
+              <w:szCs w:val="18"/>
+            </w:rPr>
+            <w:t xml:space="preserve">  </w:t>
+          </w:r>
+        </w:p>
+      </w:tc>
+      <w:tc>
+        <w:tcPr>
+          <w:tcW w:w="5188" w:type="dxa"/>
+        </w:tcPr>
+        <w:p>
+          <w:pPr>
+            <w:pStyle w:val="Footer"/>
+            <w:rPr>
+              <w:lang w:val="nl-NL"/>
+            </w:rPr>
+          </w:pPr>
+          <w:r>
+            <w:rPr>
+              <w:noProof/>
+              <w:lang w:val="nl-NL"/>
+            </w:rPr>
+            <w:drawing>
+              <wp:inline distT="0" distB="0" distL="0" distR="0" wp14:anchorId="10204BCC" wp14:editId="4F3158C0">
+                <wp:extent cx="888521" cy="219017"/>
+                <wp:effectExtent l="0" t="0" r="6985" b="0"/>
+                <wp:docPr id="922229376" name="Picture 1"/>
+                <wp:cNvGraphicFramePr>
+                  <a:graphicFrameLocks xmlns:a="http://schemas.openxmlformats.org/drawingml/2006/main" noChangeAspect="1"/>
+                </wp:cNvGraphicFramePr>
+                <a:graphic xmlns:a="http://schemas.openxmlformats.org/drawingml/2006/main">
+                  <a:graphicData uri="http://schemas.openxmlformats.org/drawingml/2006/picture">
+                    <pic:pic xmlns:pic="http://schemas.openxmlformats.org/drawingml/2006/picture">
+                      <pic:nvPicPr>
+                        <pic:cNvPr id="0" name="Picture 1"/>
+                        <pic:cNvPicPr>
+                          <a:picLocks noChangeAspect="1" noChangeArrowheads="1"/>
+                        </pic:cNvPicPr>
+                      </pic:nvPicPr>
+                      <pic:blipFill>
+                        <a:blip r:embed="rId1">
+                          <a:extLst>
+                            <a:ext uri="{28A0092B-C50C-407E-A947-70E740481C1C}">
+                              <a14:useLocalDpi xmlns:a14="http://schemas.microsoft.com/office/drawing/2010/main" val="0"/>
+                            </a:ext>
+                          </a:extLst>
+                        </a:blip>
+                        <a:srcRect/>
+                        <a:stretch>
+                          <a:fillRect/>
+                        </a:stretch>
+                      </pic:blipFill>
+                      <pic:spPr bwMode="auto">
+                        <a:xfrm>
+                          <a:off x="0" y="0"/>
+                          <a:ext cx="938926" cy="231442"/>
+                        </a:xfrm>
+                        <a:prstGeom prst="rect">
+                          <a:avLst/>
+                        </a:prstGeom>
+                        <a:noFill/>
+                        <a:ln>
+                          <a:noFill/>
+                        </a:ln>
+                      </pic:spPr>
+                    </pic:pic>
+                  </a:graphicData>
+                </a:graphic>
+              </wp:inline>
+            </w:drawing>
+          </w:r>
+          <w:r>
+            <w:t xml:space="preserve">  </w:t>
+          </w:r>
+          <w:r>
+            <w:rPr>
+              <w:noProof/>
+              <w:lang w:val="nl-NL"/>
+            </w:rPr>
+            <w:drawing>
+              <wp:inline distT="0" distB="0" distL="0" distR="0" wp14:anchorId="772F22F6" wp14:editId="6C01D3B8">
+                <wp:extent cx="836762" cy="219064"/>
+                <wp:effectExtent l="0" t="0" r="1905" b="0"/>
+                <wp:docPr id="894448971" name="Picture 2"/>
+                <wp:cNvGraphicFramePr>
+                  <a:graphicFrameLocks xmlns:a="http://schemas.openxmlformats.org/drawingml/2006/main" noChangeAspect="1"/>
+                </wp:cNvGraphicFramePr>
+                <a:graphic xmlns:a="http://schemas.openxmlformats.org/drawingml/2006/main">
+                  <a:graphicData uri="http://schemas.openxmlformats.org/drawingml/2006/picture">
+                    <pic:pic xmlns:pic="http://schemas.openxmlformats.org/drawingml/2006/picture">
+                      <pic:nvPicPr>
+                        <pic:cNvPr id="0" name="Picture 2"/>
+                        <pic:cNvPicPr>
+                          <a:picLocks noChangeAspect="1" noChangeArrowheads="1"/>
+                        </pic:cNvPicPr>
+                      </pic:nvPicPr>
+                      <pic:blipFill>
+                        <a:blip r:embed="rId2">
+                          <a:extLst>
+                            <a:ext uri="{28A0092B-C50C-407E-A947-70E740481C1C}">
+                              <a14:useLocalDpi xmlns:a14="http://schemas.microsoft.com/office/drawing/2010/main" val="0"/>
+                            </a:ext>
+                          </a:extLst>
+                        </a:blip>
+                        <a:srcRect/>
+                        <a:stretch>
+                          <a:fillRect/>
+                        </a:stretch>
+                      </pic:blipFill>
+                      <pic:spPr bwMode="auto">
+                        <a:xfrm>
+                          <a:off x="0" y="0"/>
+                          <a:ext cx="895367" cy="234407"/>
+                        </a:xfrm>
+                        <a:prstGeom prst="rect">
+                          <a:avLst/>
+                        </a:prstGeom>
+                        <a:noFill/>
+                        <a:ln>
+                          <a:noFill/>
+                        </a:ln>
+                      </pic:spPr>
+                    </pic:pic>
+                  </a:graphicData>
+                </a:graphic>
+              </wp:inline>
+            </w:drawing>
+          </w:r>
+          <w:r>
+            <w:t xml:space="preserve">  </w:t>
+          </w:r>
+          <w:r>
+            <w:rPr>
+              <w:noProof/>
+              <w:lang w:val="nl-NL"/>
+            </w:rPr>
+            <w:drawing>
+              <wp:inline distT="0" distB="0" distL="0" distR="0" wp14:anchorId="3AF24631" wp14:editId="2063737A">
+                <wp:extent cx="474736" cy="267419"/>
+                <wp:effectExtent l="0" t="0" r="1905" b="0"/>
+                <wp:docPr id="469626059" name="Picture 1"/>
+                <wp:cNvGraphicFramePr>
+                  <a:graphicFrameLocks xmlns:a="http://schemas.openxmlformats.org/drawingml/2006/main" noChangeAspect="1"/>
+                </wp:cNvGraphicFramePr>
+                <a:graphic xmlns:a="http://schemas.openxmlformats.org/drawingml/2006/main">
+                  <a:graphicData uri="http://schemas.openxmlformats.org/drawingml/2006/picture">
+                    <pic:pic xmlns:pic="http://schemas.openxmlformats.org/drawingml/2006/picture">
+                      <pic:nvPicPr>
+                        <pic:cNvPr id="0" name="Picture 1"/>
+                        <pic:cNvPicPr>
+                          <a:picLocks noChangeAspect="1" noChangeArrowheads="1"/>
+                        </pic:cNvPicPr>
+                      </pic:nvPicPr>
+                      <pic:blipFill>
+                        <a:blip r:embed="rId3">
+                          <a:extLst>
+                            <a:ext uri="{28A0092B-C50C-407E-A947-70E740481C1C}">
+                              <a14:useLocalDpi xmlns:a14="http://schemas.microsoft.com/office/drawing/2010/main" val="0"/>
+                            </a:ext>
+                          </a:extLst>
+                        </a:blip>
+                        <a:srcRect/>
+                        <a:stretch>
+                          <a:fillRect/>
+                        </a:stretch>
+                      </pic:blipFill>
+                      <pic:spPr bwMode="auto">
+                        <a:xfrm>
+                          <a:off x="0" y="0"/>
+                          <a:ext cx="557450" cy="314012"/>
+                        </a:xfrm>
+                        <a:prstGeom prst="rect">
+                          <a:avLst/>
+                        </a:prstGeom>
+                        <a:noFill/>
+                        <a:ln>
+                          <a:noFill/>
+                        </a:ln>
+                      </pic:spPr>
+                    </pic:pic>
+                  </a:graphicData>
+                </a:graphic>
+              </wp:inline>
+            </w:drawing>
+          </w:r>
+          <w:r>
+            <w:t xml:space="preserve">  </w:t>
+          </w:r>
+          <w:r>
+            <w:rPr>
+              <w:noProof/>
+              <w:lang w:val="nl-NL"/>
+            </w:rPr>
+            <w:drawing>
+              <wp:inline distT="0" distB="0" distL="0" distR="0" wp14:anchorId="21EE8537" wp14:editId="50125B61">
+                <wp:extent cx="691611" cy="224287"/>
+                <wp:effectExtent l="0" t="0" r="0" b="4445"/>
+                <wp:docPr id="540950097" name="Picture 2"/>
+                <wp:cNvGraphicFramePr>
+                  <a:graphicFrameLocks xmlns:a="http://schemas.openxmlformats.org/drawingml/2006/main" noChangeAspect="1"/>
+                </wp:cNvGraphicFramePr>
+                <a:graphic xmlns:a="http://schemas.openxmlformats.org/drawingml/2006/main">
+                  <a:graphicData uri="http://schemas.openxmlformats.org/drawingml/2006/picture">
+                    <pic:pic xmlns:pic="http://schemas.openxmlformats.org/drawingml/2006/picture">
+                      <pic:nvPicPr>
+                        <pic:cNvPr id="0" name="Picture 2"/>
+                        <pic:cNvPicPr>
+                          <a:picLocks noChangeAspect="1" noChangeArrowheads="1"/>
+                        </pic:cNvPicPr>
+                      </pic:nvPicPr>
+                      <pic:blipFill>
+                        <a:blip r:embed="rId4">
+                          <a:extLst>
+                            <a:ext uri="{28A0092B-C50C-407E-A947-70E740481C1C}">
+                              <a14:useLocalDpi xmlns:a14="http://schemas.microsoft.com/office/drawing/2010/main" val="0"/>
+                            </a:ext>
+                          </a:extLst>
+                        </a:blip>
+                        <a:srcRect/>
+                        <a:stretch>
+                          <a:fillRect/>
+                        </a:stretch>
+                      </pic:blipFill>
+                      <pic:spPr bwMode="auto">
+                        <a:xfrm>
+                          <a:off x="0" y="0"/>
+                          <a:ext cx="743301" cy="241050"/>
+                        </a:xfrm>
+                        <a:prstGeom prst="rect">
+                          <a:avLst/>
+                        </a:prstGeom>
+                        <a:noFill/>
+                        <a:ln>
+                          <a:noFill/>
+                        </a:ln>
+                      </pic:spPr>
+                    </pic:pic>
+                  </a:graphicData>
+                </a:graphic>
+              </wp:inline>
+            </w:drawing>
+          </w:r>
+        </w:p>
+      </w:tc>
+    </w:tr>
+  </w:tbl>
+  <w:p>
+    <w:pPr>
+      <w:pStyle w:val="Footer"/>
+    </w:pPr>
+  </w:p>
+</w:ftr>
+</file>
+
+<file path=word/footer3.xml><?xml version="1.0" encoding="utf-8"?>
+<w:ftr xmlns:wpc="http://schemas.microsoft.com/office/word/2010/wordprocessingCanvas" xmlns:cx="http://schemas.microsoft.com/office/drawing/2014/chartex" xmlns:cx1="http://schemas.microsoft.com/office/drawing/2015/9/8/chartex" xmlns:cx2="http://schemas.microsoft.com/office/drawing/2015/10/21/chartex" xmlns:cx3="http://schemas.microsoft.com/office/drawing/2016/5/9/chartex" xmlns:cx4="http://schemas.microsoft.com/office/drawing/2016/5/10/chartex" xmlns:cx5="http://schemas.microsoft.com/office/drawing/2016/5/11/chartex" xmlns:cx6="http://schemas.microsoft.com/office/drawing/2016/5/12/chartex" xmlns:cx7="http://schemas.microsoft.com/office/drawing/2016/5/13/chartex" xmlns:cx8="http://schemas.microsoft.com/office/drawing/2016/5/14/chartex" xmlns:mc="http://schemas.openxmlformats.org/markup-compatibility/2006" xmlns:aink="http://schemas.microsoft.com/office/drawing/2016/ink" xmlns:am3d="http://schemas.microsoft.com/office/drawing/2017/model3d" xmlns:o="urn:schemas-microsoft-com:office:office" xmlns:oel="http://schemas.microsoft.com/office/2019/extlst" xmlns:r="http://schemas.openxmlformats.org/officeDocument/2006/relationships" xmlns:m="http://schemas.openxmlformats.org/officeDocument/2006/math" xmlns:v="urn:schemas-microsoft-com:vml" xmlns:wp14="http://schemas.microsoft.com/office/word/2010/wordprocessingDrawing" xmlns:wp="http://schemas.openxmlformats.org/drawingml/2006/wordprocessingDrawing" xmlns:w10="urn:schemas-microsoft-com:office:word" xmlns:w="http://schemas.openxmlformats.org/wordprocessingml/2006/main" xmlns:w14="http://schemas.microsoft.com/office/word/2010/wordml" xmlns:w15="http://schemas.microsoft.com/office/word/2012/wordml" xmlns:w16cex="http://schemas.microsoft.com/office/word/2018/wordml/cex" xmlns:w16cid="http://schemas.microsoft.com/office/word/2016/wordml/cid" xmlns:w16="http://schemas.microsoft.com/office/word/2018/wordml" xmlns:w16du="http://schemas.microsoft.com/office/word/2023/wordml/word16du" xmlns:w16sdtdh="http://schemas.microsoft.com/office/word/2020/wordml/sdtdatahash" xmlns:w16sdtfl="http://schemas.microsoft.com/office/word/2024/wordml/sdtformatlock" xmlns:w16se="http://schemas.microsoft.com/office/word/2015/wordml/symex" xmlns:wpg="http://schemas.microsoft.com/office/word/2010/wordprocessingGroup" xmlns:wpi="http://schemas.microsoft.com/office/word/2010/wordprocessingInk" xmlns:wne="http://schemas.microsoft.com/office/word/2006/wordml" xmlns:wps="http://schemas.microsoft.com/office/word/2010/wordprocessingShape" mc:Ignorable="w14 w15 w16se w16cid w16 w16cex w16sdtdh w16sdtfl w16du wp14">
+  <w:p>
+    <w:pPr>
+      <w:pStyle w:val="Footer"/>
+    </w:pPr>
+  </w:p>
+</w:ftr>
+</file>
+
+<file path=word/footnotes.xml><?xml version="1.0" encoding="utf-8"?>
+<w:footnotes xmlns:wpc="http://schemas.microsoft.com/office/word/2010/wordprocessingCanvas" xmlns:cx="http://schemas.microsoft.com/office/drawing/2014/chartex" xmlns:cx1="http://schemas.microsoft.com/office/drawing/2015/9/8/chartex" xmlns:cx2="http://schemas.microsoft.com/office/drawing/2015/10/21/chartex" xmlns:cx3="http://schemas.microsoft.com/office/drawing/2016/5/9/chartex" xmlns:cx4="http://schemas.microsoft.com/office/drawing/2016/5/10/chartex" xmlns:cx5="http://schemas.microsoft.com/office/drawing/2016/5/11/chartex" xmlns:cx6="http://schemas.microsoft.com/office/drawing/2016/5/12/chartex" xmlns:cx7="http://schemas.microsoft.com/office/drawing/2016/5/13/chartex" xmlns:cx8="http://schemas.microsoft.com/office/drawing/2016/5/14/chartex" xmlns:mc="http://schemas.openxmlformats.org/markup-compatibility/2006" xmlns:aink="http://schemas.microsoft.com/office/drawing/2016/ink" xmlns:am3d="http://schemas.microsoft.com/office/drawing/2017/model3d" xmlns:o="urn:schemas-microsoft-com:office:office" xmlns:oel="http://schemas.microsoft.com/office/2019/extlst" xmlns:r="http://schemas.openxmlformats.org/officeDocument/2006/relationships" xmlns:m="http://schemas.openxmlformats.org/officeDocument/2006/math" xmlns:v="urn:schemas-microsoft-com:vml" xmlns:wp14="http://schemas.microsoft.com/office/word/2010/wordprocessingDrawing" xmlns:wp="http://schemas.openxmlformats.org/drawingml/2006/wordprocessingDrawing" xmlns:w10="urn:schemas-microsoft-com:office:word" xmlns:w="http://schemas.openxmlformats.org/wordprocessingml/2006/main" xmlns:w14="http://schemas.microsoft.com/office/word/2010/wordml" xmlns:w15="http://schemas.microsoft.com/office/word/2012/wordml" xmlns:w16cex="http://schemas.microsoft.com/office/word/2018/wordml/cex" xmlns:w16cid="http://schemas.microsoft.com/office/word/2016/wordml/cid" xmlns:w16="http://schemas.microsoft.com/office/word/2018/wordml" xmlns:w16du="http://schemas.microsoft.com/office/word/2023/wordml/word16du" xmlns:w16sdtdh="http://schemas.microsoft.com/office/word/2020/wordml/sdtdatahash" xmlns:w16sdtfl="http://schemas.microsoft.com/office/word/2024/wordml/sdtformatlock" xmlns:w16se="http://schemas.microsoft.com/office/word/2015/wordml/symex" xmlns:wpg="http://schemas.microsoft.com/office/word/2010/wordprocessingGroup" xmlns:wpi="http://schemas.microsoft.com/office/word/2010/wordprocessingInk" xmlns:wne="http://schemas.microsoft.com/office/word/2006/wordml" xmlns:wps="http://schemas.microsoft.com/office/word/2010/wordprocessingShape" mc:Ignorable="w14 w15 w16se w16cid w16 w16cex w16sdtdh w16sdtfl w16du wp14">
+  <w:footnote w:type="separator" w:id="-1">
+    <w:p>
+      <w:pPr>
+        <w:spacing w:after="0" w:line="240" w:lineRule="auto"/>
+      </w:pPr>
+      <w:r>
+        <w:separator/>
+      </w:r>
+    </w:p>
+  </w:footnote>
+  <w:footnote w:type="continuationSeparator" w:id="0">
+    <w:p>
+      <w:pPr>
+        <w:spacing w:after="0" w:line="240" w:lineRule="auto"/>
+      </w:pPr>
+      <w:r>
+        <w:continuationSeparator/>
+      </w:r>
+    </w:p>
+  </w:footnote>
+</w:footnotes>
+</file>
+
+<file path=word/header1.xml><?xml version="1.0" encoding="utf-8"?>
+<w:hdr xmlns:wpc="http://schemas.microsoft.com/office/word/2010/wordprocessingCanvas" xmlns:cx="http://schemas.microsoft.com/office/drawing/2014/chartex" xmlns:cx1="http://schemas.microsoft.com/office/drawing/2015/9/8/chartex" xmlns:cx2="http://schemas.microsoft.com/office/drawing/2015/10/21/chartex" xmlns:cx3="http://schemas.microsoft.com/office/drawing/2016/5/9/chartex" xmlns:cx4="http://schemas.microsoft.com/office/drawing/2016/5/10/chartex" xmlns:cx5="http://schemas.microsoft.com/office/drawing/2016/5/11/chartex" xmlns:cx6="http://schemas.microsoft.com/office/drawing/2016/5/12/chartex" xmlns:cx7="http://schemas.microsoft.com/office/drawing/2016/5/13/chartex" xmlns:cx8="http://schemas.microsoft.com/office/drawing/2016/5/14/chartex" xmlns:mc="http://schemas.openxmlformats.org/markup-compatibility/2006" xmlns:aink="http://schemas.microsoft.com/office/drawing/2016/ink" xmlns:am3d="http://schemas.microsoft.com/office/drawing/2017/model3d" xmlns:o="urn:schemas-microsoft-com:office:office" xmlns:oel="http://schemas.microsoft.com/office/2019/extlst" xmlns:r="http://schemas.openxmlformats.org/officeDocument/2006/relationships" xmlns:m="http://schemas.openxmlformats.org/officeDocument/2006/math" xmlns:v="urn:schemas-microsoft-com:vml" xmlns:wp14="http://schemas.microsoft.com/office/word/2010/wordprocessingDrawing" xmlns:wp="http://schemas.openxmlformats.org/drawingml/2006/wordprocessingDrawing" xmlns:w10="urn:schemas-microsoft-com:office:word" xmlns:w="http://schemas.openxmlformats.org/wordprocessingml/2006/main" xmlns:w14="http://schemas.microsoft.com/office/word/2010/wordml" xmlns:w15="http://schemas.microsoft.com/office/word/2012/wordml" xmlns:w16cex="http://schemas.microsoft.com/office/word/2018/wordml/cex" xmlns:w16cid="http://schemas.microsoft.com/office/word/2016/wordml/cid" xmlns:w16="http://schemas.microsoft.com/office/word/2018/wordml" xmlns:w16du="http://schemas.microsoft.com/office/word/2023/wordml/word16du" xmlns:w16sdtdh="http://schemas.microsoft.com/office/word/2020/wordml/sdtdatahash" xmlns:w16sdtfl="http://schemas.microsoft.com/office/word/2024/wordml/sdtformatlock" xmlns:w16se="http://schemas.microsoft.com/office/word/2015/wordml/symex" xmlns:wpg="http://schemas.microsoft.com/office/word/2010/wordprocessingGroup" xmlns:wpi="http://schemas.microsoft.com/office/word/2010/wordprocessingInk" xmlns:wne="http://schemas.microsoft.com/office/word/2006/wordml" xmlns:wps="http://schemas.microsoft.com/office/word/2010/wordprocessingShape" mc:Ignorable="w14 w15 w16se w16cid w16 w16cex w16sdtdh w16sdtfl w16du wp14">
+  <w:p>
+    <w:pPr>
+      <w:pStyle w:val="Header"/>
+    </w:pPr>
+  </w:p>
+</w:hdr>
+</file>
+
+<file path=word/header2.xml><?xml version="1.0" encoding="utf-8"?>
+<w:hdr xmlns:wpc="http://schemas.microsoft.com/office/word/2010/wordprocessingCanvas" xmlns:cx="http://schemas.microsoft.com/office/drawing/2014/chartex" xmlns:cx1="http://schemas.microsoft.com/office/drawing/2015/9/8/chartex" xmlns:cx2="http://schemas.microsoft.com/office/drawing/2015/10/21/chartex" xmlns:cx3="http://schemas.microsoft.com/office/drawing/2016/5/9/chartex" xmlns:cx4="http://schemas.microsoft.com/office/drawing/2016/5/10/chartex" xmlns:cx5="http://schemas.microsoft.com/office/drawing/2016/5/11/chartex" xmlns:cx6="http://schemas.microsoft.com/office/drawing/2016/5/12/chartex" xmlns:cx7="http://schemas.microsoft.com/office/drawing/2016/5/13/chartex" xmlns:cx8="http://schemas.microsoft.com/office/drawing/2016/5/14/chartex" xmlns:mc="http://schemas.openxmlformats.org/markup-compatibility/2006" xmlns:aink="http://schemas.microsoft.com/office/drawing/2016/ink" xmlns:am3d="http://schemas.microsoft.com/office/drawing/2017/model3d" xmlns:o="urn:schemas-microsoft-com:office:office" xmlns:oel="http://schemas.microsoft.com/office/2019/extlst" xmlns:r="http://schemas.openxmlformats.org/officeDocument/2006/relationships" xmlns:m="http://schemas.openxmlformats.org/officeDocument/2006/math" xmlns:v="urn:schemas-microsoft-com:vml" xmlns:wp14="http://schemas.microsoft.com/office/word/2010/wordprocessingDrawing" xmlns:wp="http://schemas.openxmlformats.org/drawingml/2006/wordprocessingDrawing" xmlns:w10="urn:schemas-microsoft-com:office:word" xmlns:w="http://schemas.openxmlformats.org/wordprocessingml/2006/main" xmlns:w14="http://schemas.microsoft.com/office/word/2010/wordml" xmlns:w15="http://schemas.microsoft.com/office/word/2012/wordml" xmlns:w16cex="http://schemas.microsoft.com/office/word/2018/wordml/cex" xmlns:w16cid="http://schemas.microsoft.com/office/word/2016/wordml/cid" xmlns:w16="http://schemas.microsoft.com/office/word/2018/wordml" xmlns:w16du="http://schemas.microsoft.com/office/word/2023/wordml/word16du" xmlns:w16sdtdh="http://schemas.microsoft.com/office/word/2020/wordml/sdtdatahash" xmlns:w16sdtfl="http://schemas.microsoft.com/office/word/2024/wordml/sdtformatlock" xmlns:w16se="http://schemas.microsoft.com/office/word/2015/wordml/symex" xmlns:wpg="http://schemas.microsoft.com/office/word/2010/wordprocessingGroup" xmlns:wpi="http://schemas.microsoft.com/office/word/2010/wordprocessingInk" xmlns:wne="http://schemas.microsoft.com/office/word/2006/wordml" xmlns:wps="http://schemas.microsoft.com/office/word/2010/wordprocessingShape" mc:Ignorable="w14 w15 w16se w16cid w16 w16cex w16sdtdh w16sdtfl w16du wp14">
+  <w:p>
+    <w:pPr>
+      <w:pStyle w:val="Header"/>
+    </w:pPr>
+  </w:p>
+</w:hdr>
+</file>
+
+<file path=word/header3.xml><?xml version="1.0" encoding="utf-8"?>
+<w:hdr xmlns:wpc="http://schemas.microsoft.com/office/word/2010/wordprocessingCanvas" xmlns:cx="http://schemas.microsoft.com/office/drawing/2014/chartex" xmlns:cx1="http://schemas.microsoft.com/office/drawing/2015/9/8/chartex" xmlns:cx2="http://schemas.microsoft.com/office/drawing/2015/10/21/chartex" xmlns:cx3="http://schemas.microsoft.com/office/drawing/2016/5/9/chartex" xmlns:cx4="http://schemas.microsoft.com/office/drawing/2016/5/10/chartex" xmlns:cx5="http://schemas.microsoft.com/office/drawing/2016/5/11/chartex" xmlns:cx6="http://schemas.microsoft.com/office/drawing/2016/5/12/chartex" xmlns:cx7="http://schemas.microsoft.com/office/drawing/2016/5/13/chartex" xmlns:cx8="http://schemas.microsoft.com/office/drawing/2016/5/14/chartex" xmlns:mc="http://schemas.openxmlformats.org/markup-compatibility/2006" xmlns:aink="http://schemas.microsoft.com/office/drawing/2016/ink" xmlns:am3d="http://schemas.microsoft.com/office/drawing/2017/model3d" xmlns:o="urn:schemas-microsoft-com:office:office" xmlns:oel="http://schemas.microsoft.com/office/2019/extlst" xmlns:r="http://schemas.openxmlformats.org/officeDocument/2006/relationships" xmlns:m="http://schemas.openxmlformats.org/officeDocument/2006/math" xmlns:v="urn:schemas-microsoft-com:vml" xmlns:wp14="http://schemas.microsoft.com/office/word/2010/wordprocessingDrawing" xmlns:wp="http://schemas.openxmlformats.org/drawingml/2006/wordprocessingDrawing" xmlns:w10="urn:schemas-microsoft-com:office:word" xmlns:w="http://schemas.openxmlformats.org/wordprocessingml/2006/main" xmlns:w14="http://schemas.microsoft.com/office/word/2010/wordml" xmlns:w15="http://schemas.microsoft.com/office/word/2012/wordml" xmlns:w16cex="http://schemas.microsoft.com/office/word/2018/wordml/cex" xmlns:w16cid="http://schemas.microsoft.com/office/word/2016/wordml/cid" xmlns:w16="http://schemas.microsoft.com/office/word/2018/wordml" xmlns:w16du="http://schemas.microsoft.com/office/word/2023/wordml/word16du" xmlns:w16sdtdh="http://schemas.microsoft.com/office/word/2020/wordml/sdtdatahash" xmlns:w16sdtfl="http://schemas.microsoft.com/office/word/2024/wordml/sdtformatlock" xmlns:w16se="http://schemas.microsoft.com/office/word/2015/wordml/symex" xmlns:wpg="http://schemas.microsoft.com/office/word/2010/wordprocessingGroup" xmlns:wpi="http://schemas.microsoft.com/office/word/2010/wordprocessingInk" xmlns:wne="http://schemas.microsoft.com/office/word/2006/wordml" xmlns:wps="http://schemas.microsoft.com/office/word/2010/wordprocessingShape" mc:Ignorable="w14 w15 w16se w16cid w16 w16cex w16sdtdh w16sdtfl w16du wp14">
+  <w:p>
+    <w:pPr>
+      <w:pStyle w:val="Header"/>
+    </w:pPr>
+  </w:p>
+</w:hdr>
+</file>
+
 <file path=word/styles.xml><?xml version="1.0" encoding="utf-8"?>
-<w:styles xmlns:mc="http://schemas.openxmlformats.org/markup-compatibility/2006" xmlns:r="http://schemas.openxmlformats.org/officeDocument/2006/relationships" xmlns:w="http://schemas.openxmlformats.org/wordprocessingml/2006/main" xmlns:w14="http://schemas.microsoft.com/office/word/2010/wordml" xmlns:w15="http://schemas.microsoft.com/office/word/2012/wordml" xmlns:w16cex="http://schemas.microsoft.com/office/word/2018/wordml/cex" xmlns:w16cid="http://schemas.microsoft.com/office/word/2016/wordml/cid" xmlns:w16="http://schemas.microsoft.com/office/word/2018/wordml" xmlns:w16du="http://schemas.microsoft.com/office/word/2023/wordml/word16du" xmlns:w16sdtdh="http://schemas.microsoft.com/office/word/2020/wordml/sdtdatahash" xmlns:w16se="http://schemas.microsoft.com/office/word/2015/wordml/symex" mc:Ignorable="w14 w15 w16se w16cid w16 w16cex w16sdtdh w16du">
+<w:styles xmlns:mc="http://schemas.openxmlformats.org/markup-compatibility/2006" xmlns:r="http://schemas.openxmlformats.org/officeDocument/2006/relationships" xmlns:w="http://schemas.openxmlformats.org/wordprocessingml/2006/main" xmlns:w14="http://schemas.microsoft.com/office/word/2010/wordml" xmlns:w15="http://schemas.microsoft.com/office/word/2012/wordml" xmlns:w16cex="http://schemas.microsoft.com/office/word/2018/wordml/cex" xmlns:w16cid="http://schemas.microsoft.com/office/word/2016/wordml/cid" xmlns:w16="http://schemas.microsoft.com/office/word/2018/wordml" xmlns:w16du="http://schemas.microsoft.com/office/word/2023/wordml/word16du" xmlns:w16sdtdh="http://schemas.microsoft.com/office/word/2020/wordml/sdtdatahash" xmlns:w16sdtfl="http://schemas.microsoft.com/office/word/2024/wordml/sdtformatlock" xmlns:w16se="http://schemas.microsoft.com/office/word/2015/wordml/symex" mc:Ignorable="w14 w15 w16se w16cid w16 w16cex w16sdtdh w16sdtfl w16du">
   <w:docDefaults>
     <w:rPrDefault>
       <w:rPr>
@@ -2596,6 +3088,69 @@
       <w:szCs w:val="30"/>
     </w:rPr>
   </w:style>
+  <w:style w:type="paragraph" w:styleId="Header">
+    <w:name w:val="header"/>
+    <w:basedOn w:val="Normal"/>
+    <w:link w:val="HeaderChar"/>
+    <w:uiPriority w:val="99"/>
+    <w:unhideWhenUsed/>
+    <w:rsid w:val="00B120AA"/>
+    <w:pPr>
+      <w:tabs>
+        <w:tab w:val="center" w:pos="4513"/>
+        <w:tab w:val="right" w:pos="9026"/>
+      </w:tabs>
+      <w:spacing w:after="0" w:line="240" w:lineRule="auto"/>
+    </w:pPr>
+  </w:style>
+  <w:style w:type="character" w:customStyle="1" w:styleId="HeaderChar">
+    <w:name w:val="Header Char"/>
+    <w:basedOn w:val="DefaultParagraphFont"/>
+    <w:link w:val="Header"/>
+    <w:uiPriority w:val="99"/>
+    <w:rsid w:val="00B120AA"/>
+  </w:style>
+  <w:style w:type="paragraph" w:styleId="Footer">
+    <w:name w:val="footer"/>
+    <w:basedOn w:val="Normal"/>
+    <w:link w:val="FooterChar"/>
+    <w:uiPriority w:val="99"/>
+    <w:unhideWhenUsed/>
+    <w:rsid w:val="00B120AA"/>
+    <w:pPr>
+      <w:tabs>
+        <w:tab w:val="center" w:pos="4513"/>
+        <w:tab w:val="right" w:pos="9026"/>
+      </w:tabs>
+      <w:spacing w:after="0" w:line="240" w:lineRule="auto"/>
+    </w:pPr>
+  </w:style>
+  <w:style w:type="character" w:customStyle="1" w:styleId="FooterChar">
+    <w:name w:val="Footer Char"/>
+    <w:basedOn w:val="DefaultParagraphFont"/>
+    <w:link w:val="Footer"/>
+    <w:uiPriority w:val="99"/>
+    <w:rsid w:val="00B120AA"/>
+  </w:style>
+  <w:style w:type="table" w:styleId="TableGrid">
+    <w:name w:val="Table Grid"/>
+    <w:basedOn w:val="TableNormal"/>
+    <w:uiPriority w:val="39"/>
+    <w:rsid w:val="00743780"/>
+    <w:pPr>
+      <w:spacing w:after="0" w:line="240" w:lineRule="auto"/>
+    </w:pPr>
+    <w:tblPr>
+      <w:tblBorders>
+        <w:top w:val="single" w:sz="4" w:space="0" w:color="auto"/>
+        <w:left w:val="single" w:sz="4" w:space="0" w:color="auto"/>
+        <w:bottom w:val="single" w:sz="4" w:space="0" w:color="auto"/>
+        <w:right w:val="single" w:sz="4" w:space="0" w:color="auto"/>
+        <w:insideH w:val="single" w:sz="4" w:space="0" w:color="auto"/>
+        <w:insideV w:val="single" w:sz="4" w:space="0" w:color="auto"/>
+      </w:tblBorders>
+    </w:tblPr>
+  </w:style>
 </w:styles>
 </file>
 

</xml_diff>